<commit_message>
Updated the BOTOPO to align with measurement decided
</commit_message>
<xml_diff>
--- a/Support/Measurement and Analysis/MSTL_BOTOPO.docx
+++ b/Support/Measurement and Analysis/MSTL_BOTOPO.docx
@@ -1,6 +1,6 @@
 
 <file path=word/document.xml><?xml version="1.0" encoding="utf-8"?>
-<w:document xmlns:ve="http://schemas.openxmlformats.org/markup-compatibility/2006" xmlns:o="urn:schemas-microsoft-com:office:office" xmlns:r="http://schemas.openxmlformats.org/officeDocument/2006/relationships" xmlns:m="http://schemas.openxmlformats.org/officeDocument/2006/math" xmlns:v="urn:schemas-microsoft-com:vml" xmlns:wp="http://schemas.openxmlformats.org/drawingml/2006/wordprocessingDrawing" xmlns:w10="urn:schemas-microsoft-com:office:word" xmlns:w="http://schemas.openxmlformats.org/wordprocessingml/2006/main" xmlns:wne="http://schemas.microsoft.com/office/word/2006/wordml">
+<w:document xmlns:wpc="http://schemas.microsoft.com/office/word/2010/wordprocessingCanvas" xmlns:mc="http://schemas.openxmlformats.org/markup-compatibility/2006" xmlns:o="urn:schemas-microsoft-com:office:office" xmlns:r="http://schemas.openxmlformats.org/officeDocument/2006/relationships" xmlns:m="http://schemas.openxmlformats.org/officeDocument/2006/math" xmlns:v="urn:schemas-microsoft-com:vml" xmlns:wp14="http://schemas.microsoft.com/office/word/2010/wordprocessingDrawing" xmlns:wp="http://schemas.openxmlformats.org/drawingml/2006/wordprocessingDrawing" xmlns:w10="urn:schemas-microsoft-com:office:word" xmlns:w="http://schemas.openxmlformats.org/wordprocessingml/2006/main" xmlns:w14="http://schemas.microsoft.com/office/word/2010/wordml" xmlns:wpg="http://schemas.microsoft.com/office/word/2010/wordprocessingGroup" xmlns:wpi="http://schemas.microsoft.com/office/word/2010/wordprocessingInk" xmlns:wne="http://schemas.microsoft.com/office/word/2006/wordml" xmlns:wps="http://schemas.microsoft.com/office/word/2010/wordprocessingShape" mc:Ignorable="w14 wp14">
   <w:body>
     <w:p>
       <w:r>
@@ -27,27 +27,27 @@
         <w:tblStyle w:val="LightList-Accent1"/>
         <w:tblW w:w="14350" w:type="dxa"/>
         <w:tblInd w:w="-522" w:type="dxa"/>
-        <w:tblLook w:val="04A0"/>
+        <w:tblLook w:val="04A0" w:firstRow="1" w:lastRow="0" w:firstColumn="1" w:lastColumn="0" w:noHBand="0" w:noVBand="1"/>
       </w:tblPr>
       <w:tblGrid>
-        <w:gridCol w:w="1409"/>
-        <w:gridCol w:w="2023"/>
-        <w:gridCol w:w="1899"/>
-        <w:gridCol w:w="1537"/>
+        <w:gridCol w:w="1410"/>
+        <w:gridCol w:w="2128"/>
+        <w:gridCol w:w="1864"/>
+        <w:gridCol w:w="1512"/>
         <w:gridCol w:w="1427"/>
-        <w:gridCol w:w="2110"/>
-        <w:gridCol w:w="2749"/>
-        <w:gridCol w:w="1196"/>
+        <w:gridCol w:w="2106"/>
+        <w:gridCol w:w="2715"/>
+        <w:gridCol w:w="1188"/>
       </w:tblGrid>
       <w:tr>
         <w:trPr>
-          <w:cnfStyle w:val="100000000000"/>
+          <w:cnfStyle w:val="100000000000" w:firstRow="1" w:lastRow="0" w:firstColumn="0" w:lastColumn="0" w:oddVBand="0" w:evenVBand="0" w:oddHBand="0" w:evenHBand="0" w:firstRowFirstColumn="0" w:firstRowLastColumn="0" w:lastRowFirstColumn="0" w:lastRowLastColumn="0"/>
           <w:trHeight w:val="561"/>
           <w:tblHeader/>
         </w:trPr>
         <w:tc>
           <w:tcPr>
-            <w:cnfStyle w:val="001000000000"/>
+            <w:cnfStyle w:val="001000000000" w:firstRow="0" w:lastRow="0" w:firstColumn="1" w:lastColumn="0" w:oddVBand="0" w:evenVBand="0" w:oddHBand="0" w:evenHBand="0" w:firstRowFirstColumn="0" w:firstRowLastColumn="0" w:lastRowFirstColumn="0" w:lastRowLastColumn="0"/>
             <w:tcW w:w="1397" w:type="dxa"/>
           </w:tcPr>
           <w:p>
@@ -62,7 +62,7 @@
           </w:tcPr>
           <w:p>
             <w:pPr>
-              <w:cnfStyle w:val="100000000000"/>
+              <w:cnfStyle w:val="100000000000" w:firstRow="1" w:lastRow="0" w:firstColumn="0" w:lastColumn="0" w:oddVBand="0" w:evenVBand="0" w:oddHBand="0" w:evenHBand="0" w:firstRowFirstColumn="0" w:firstRowLastColumn="0" w:lastRowFirstColumn="0" w:lastRowLastColumn="0"/>
             </w:pPr>
             <w:r>
               <w:t>Information Need</w:t>
@@ -75,7 +75,7 @@
           </w:tcPr>
           <w:p>
             <w:pPr>
-              <w:cnfStyle w:val="100000000000"/>
+              <w:cnfStyle w:val="100000000000" w:firstRow="1" w:lastRow="0" w:firstColumn="0" w:lastColumn="0" w:oddVBand="0" w:evenVBand="0" w:oddHBand="0" w:evenHBand="0" w:firstRowFirstColumn="0" w:firstRowLastColumn="0" w:lastRowFirstColumn="0" w:lastRowLastColumn="0"/>
             </w:pPr>
             <w:r>
               <w:t>Measurement Objective</w:t>
@@ -88,7 +88,7 @@
           </w:tcPr>
           <w:p>
             <w:pPr>
-              <w:cnfStyle w:val="100000000000"/>
+              <w:cnfStyle w:val="100000000000" w:firstRow="1" w:lastRow="0" w:firstColumn="0" w:lastColumn="0" w:oddVBand="0" w:evenVBand="0" w:oddHBand="0" w:evenHBand="0" w:firstRowFirstColumn="0" w:firstRowLastColumn="0" w:lastRowFirstColumn="0" w:lastRowLastColumn="0"/>
             </w:pPr>
             <w:r>
               <w:t>Affected Processes</w:t>
@@ -101,7 +101,7 @@
           </w:tcPr>
           <w:p>
             <w:pPr>
-              <w:cnfStyle w:val="100000000000"/>
+              <w:cnfStyle w:val="100000000000" w:firstRow="1" w:lastRow="0" w:firstColumn="0" w:lastColumn="0" w:oddVBand="0" w:evenVBand="0" w:oddHBand="0" w:evenHBand="0" w:firstRowFirstColumn="0" w:firstRowLastColumn="0" w:lastRowFirstColumn="0" w:lastRowLastColumn="0"/>
             </w:pPr>
             <w:r>
               <w:t>Category</w:t>
@@ -114,7 +114,7 @@
           </w:tcPr>
           <w:p>
             <w:pPr>
-              <w:cnfStyle w:val="100000000000"/>
+              <w:cnfStyle w:val="100000000000" w:firstRow="1" w:lastRow="0" w:firstColumn="0" w:lastColumn="0" w:oddVBand="0" w:evenVBand="0" w:oddHBand="0" w:evenHBand="0" w:firstRowFirstColumn="0" w:firstRowLastColumn="0" w:lastRowFirstColumn="0" w:lastRowLastColumn="0"/>
             </w:pPr>
             <w:r>
               <w:t>Base Measures</w:t>
@@ -127,7 +127,7 @@
           </w:tcPr>
           <w:p>
             <w:pPr>
-              <w:cnfStyle w:val="100000000000"/>
+              <w:cnfStyle w:val="100000000000" w:firstRow="1" w:lastRow="0" w:firstColumn="0" w:lastColumn="0" w:oddVBand="0" w:evenVBand="0" w:oddHBand="0" w:evenHBand="0" w:firstRowFirstColumn="0" w:firstRowLastColumn="0" w:lastRowFirstColumn="0" w:lastRowLastColumn="0"/>
             </w:pPr>
             <w:r>
               <w:t>Derived Measures</w:t>
@@ -140,24 +140,22 @@
           </w:tcPr>
           <w:p>
             <w:pPr>
-              <w:cnfStyle w:val="100000000000"/>
+              <w:cnfStyle w:val="100000000000" w:firstRow="1" w:lastRow="0" w:firstColumn="0" w:lastColumn="0" w:oddVBand="0" w:evenVBand="0" w:oddHBand="0" w:evenHBand="0" w:firstRowFirstColumn="0" w:firstRowLastColumn="0" w:lastRowFirstColumn="0" w:lastRowLastColumn="0"/>
             </w:pPr>
             <w:r>
               <w:t>Tolerance Limits</w:t>
             </w:r>
-            <w:bookmarkStart w:id="0" w:name="_GoBack"/>
-            <w:bookmarkEnd w:id="0"/>
           </w:p>
         </w:tc>
       </w:tr>
       <w:tr>
         <w:trPr>
-          <w:cnfStyle w:val="000000100000"/>
+          <w:cnfStyle w:val="000000100000" w:firstRow="0" w:lastRow="0" w:firstColumn="0" w:lastColumn="0" w:oddVBand="0" w:evenVBand="0" w:oddHBand="1" w:evenHBand="0" w:firstRowFirstColumn="0" w:firstRowLastColumn="0" w:lastRowFirstColumn="0" w:lastRowLastColumn="0"/>
           <w:trHeight w:val="561"/>
         </w:trPr>
         <w:tc>
           <w:tcPr>
-            <w:cnfStyle w:val="001000000000"/>
+            <w:cnfStyle w:val="001000000000" w:firstRow="0" w:lastRow="0" w:firstColumn="1" w:lastColumn="0" w:oddVBand="0" w:evenVBand="0" w:oddHBand="0" w:evenHBand="0" w:firstRowFirstColumn="0" w:firstRowLastColumn="0" w:lastRowFirstColumn="0" w:lastRowLastColumn="0"/>
             <w:tcW w:w="1397" w:type="dxa"/>
           </w:tcPr>
           <w:p>
@@ -172,11 +170,21 @@
           </w:tcPr>
           <w:p>
             <w:pPr>
-              <w:cnfStyle w:val="000000100000"/>
-            </w:pPr>
-            <w:r>
-              <w:t>How many defects are detected in the project lifecycle</w:t>
-            </w:r>
+              <w:cnfStyle w:val="000000100000" w:firstRow="0" w:lastRow="0" w:firstColumn="0" w:lastColumn="0" w:oddVBand="0" w:evenVBand="0" w:oddHBand="1" w:evenHBand="0" w:firstRowFirstColumn="0" w:firstRowLastColumn="0" w:lastRowFirstColumn="0" w:lastRowLastColumn="0"/>
+            </w:pPr>
+            <w:r>
+              <w:t xml:space="preserve">How many defects are detected in the </w:t>
+            </w:r>
+            <w:ins w:id="0" w:author="Jalaj Mathur" w:date="2022-04-18T17:04:00Z">
+              <w:r>
+                <w:t>products being manufactured</w:t>
+              </w:r>
+            </w:ins>
+            <w:del w:id="1" w:author="Jalaj Mathur" w:date="2022-04-18T17:04:00Z">
+              <w:r>
+                <w:delText>project lifecycle</w:delText>
+              </w:r>
+            </w:del>
             <w:r>
               <w:t>?</w:t>
             </w:r>
@@ -188,7 +196,7 @@
           </w:tcPr>
           <w:p>
             <w:pPr>
-              <w:cnfStyle w:val="000000100000"/>
+              <w:cnfStyle w:val="000000100000" w:firstRow="0" w:lastRow="0" w:firstColumn="0" w:lastColumn="0" w:oddVBand="0" w:evenVBand="0" w:oddHBand="1" w:evenHBand="0" w:firstRowFirstColumn="0" w:firstRowLastColumn="0" w:lastRowFirstColumn="0" w:lastRowLastColumn="0"/>
             </w:pPr>
             <w:r>
               <w:t xml:space="preserve">To reduce the number of defects in the product delivered to the </w:t>
@@ -204,7 +212,7 @@
           </w:tcPr>
           <w:p>
             <w:pPr>
-              <w:cnfStyle w:val="000000100000"/>
+              <w:cnfStyle w:val="000000100000" w:firstRow="0" w:lastRow="0" w:firstColumn="0" w:lastColumn="0" w:oddVBand="0" w:evenVBand="0" w:oddHBand="1" w:evenHBand="0" w:firstRowFirstColumn="0" w:firstRowLastColumn="0" w:lastRowFirstColumn="0" w:lastRowLastColumn="0"/>
             </w:pPr>
             <w:r>
               <w:t>-Technical Solution</w:t>
@@ -212,7 +220,7 @@
           </w:p>
           <w:p>
             <w:pPr>
-              <w:cnfStyle w:val="000000100000"/>
+              <w:cnfStyle w:val="000000100000" w:firstRow="0" w:lastRow="0" w:firstColumn="0" w:lastColumn="0" w:oddVBand="0" w:evenVBand="0" w:oddHBand="1" w:evenHBand="0" w:firstRowFirstColumn="0" w:firstRowLastColumn="0" w:lastRowFirstColumn="0" w:lastRowLastColumn="0"/>
             </w:pPr>
             <w:r>
               <w:t>-Product Integration</w:t>
@@ -220,7 +228,7 @@
           </w:p>
           <w:p>
             <w:pPr>
-              <w:cnfStyle w:val="000000100000"/>
+              <w:cnfStyle w:val="000000100000" w:firstRow="0" w:lastRow="0" w:firstColumn="0" w:lastColumn="0" w:oddVBand="0" w:evenVBand="0" w:oddHBand="1" w:evenHBand="0" w:firstRowFirstColumn="0" w:firstRowLastColumn="0" w:lastRowFirstColumn="0" w:lastRowLastColumn="0"/>
             </w:pPr>
             <w:r>
               <w:t>-Verification</w:t>
@@ -228,7 +236,7 @@
           </w:p>
           <w:p>
             <w:pPr>
-              <w:cnfStyle w:val="000000100000"/>
+              <w:cnfStyle w:val="000000100000" w:firstRow="0" w:lastRow="0" w:firstColumn="0" w:lastColumn="0" w:oddVBand="0" w:evenVBand="0" w:oddHBand="1" w:evenHBand="0" w:firstRowFirstColumn="0" w:firstRowLastColumn="0" w:lastRowFirstColumn="0" w:lastRowLastColumn="0"/>
             </w:pPr>
             <w:r>
               <w:t>-Validation</w:t>
@@ -241,7 +249,7 @@
           </w:tcPr>
           <w:p>
             <w:pPr>
-              <w:cnfStyle w:val="000000100000"/>
+              <w:cnfStyle w:val="000000100000" w:firstRow="0" w:lastRow="0" w:firstColumn="0" w:lastColumn="0" w:oddVBand="0" w:evenVBand="0" w:oddHBand="1" w:evenHBand="0" w:firstRowFirstColumn="0" w:firstRowLastColumn="0" w:lastRowFirstColumn="0" w:lastRowLastColumn="0"/>
             </w:pPr>
             <w:r>
               <w:t>Quality</w:t>
@@ -254,7 +262,7 @@
           </w:tcPr>
           <w:p>
             <w:pPr>
-              <w:cnfStyle w:val="000000100000"/>
+              <w:cnfStyle w:val="000000100000" w:firstRow="0" w:lastRow="0" w:firstColumn="0" w:lastColumn="0" w:oddVBand="0" w:evenVBand="0" w:oddHBand="1" w:evenHBand="0" w:firstRowFirstColumn="0" w:firstRowLastColumn="0" w:lastRowFirstColumn="0" w:lastRowLastColumn="0"/>
             </w:pPr>
             <w:r>
               <w:t xml:space="preserve"># of defects </w:t>
@@ -263,21 +271,51 @@
               <w:t>detected in</w:t>
             </w:r>
             <w:r>
-              <w:t xml:space="preserve"> Validation</w:t>
-            </w:r>
-          </w:p>
-          <w:p>
-            <w:pPr>
-              <w:cnfStyle w:val="000000100000"/>
-            </w:pPr>
-          </w:p>
-          <w:p>
-            <w:pPr>
-              <w:cnfStyle w:val="000000100000"/>
-            </w:pPr>
-            <w:r>
-              <w:t>Total number of Person hours in the Project</w:t>
-            </w:r>
+              <w:t xml:space="preserve"> </w:t>
+            </w:r>
+            <w:ins w:id="2" w:author="Jalaj Mathur" w:date="2022-04-18T17:05:00Z">
+              <w:r>
+                <w:t xml:space="preserve">the </w:t>
+              </w:r>
+              <w:r>
+                <w:t>products being manufactured</w:t>
+              </w:r>
+            </w:ins>
+            <w:ins w:id="3" w:author="Jalaj Mathur" w:date="2022-04-18T17:06:00Z">
+              <w:r>
+                <w:t xml:space="preserve"> in the month</w:t>
+              </w:r>
+            </w:ins>
+            <w:del w:id="4" w:author="Jalaj Mathur" w:date="2022-04-18T17:05:00Z">
+              <w:r>
+                <w:delText>Validation</w:delText>
+              </w:r>
+            </w:del>
+          </w:p>
+          <w:p>
+            <w:pPr>
+              <w:cnfStyle w:val="000000100000" w:firstRow="0" w:lastRow="0" w:firstColumn="0" w:lastColumn="0" w:oddVBand="0" w:evenVBand="0" w:oddHBand="1" w:evenHBand="0" w:firstRowFirstColumn="0" w:firstRowLastColumn="0" w:lastRowFirstColumn="0" w:lastRowLastColumn="0"/>
+            </w:pPr>
+          </w:p>
+          <w:p>
+            <w:pPr>
+              <w:cnfStyle w:val="000000100000" w:firstRow="0" w:lastRow="0" w:firstColumn="0" w:lastColumn="0" w:oddVBand="0" w:evenVBand="0" w:oddHBand="1" w:evenHBand="0" w:firstRowFirstColumn="0" w:firstRowLastColumn="0" w:lastRowFirstColumn="0" w:lastRowLastColumn="0"/>
+            </w:pPr>
+            <w:del w:id="5" w:author="Jalaj Mathur" w:date="2022-04-18T17:05:00Z">
+              <w:r>
+                <w:delText>Total number of Person hours in the Project</w:delText>
+              </w:r>
+            </w:del>
+            <w:ins w:id="6" w:author="Jalaj Mathur" w:date="2022-04-18T17:05:00Z">
+              <w:r>
+                <w:t># of quantity produced</w:t>
+              </w:r>
+            </w:ins>
+            <w:ins w:id="7" w:author="Jalaj Mathur" w:date="2022-04-18T17:06:00Z">
+              <w:r>
+                <w:t xml:space="preserve"> in the month</w:t>
+              </w:r>
+            </w:ins>
           </w:p>
         </w:tc>
         <w:tc>
@@ -289,37 +327,56 @@
               <w:pStyle w:val="IntenseQuote"/>
               <w:spacing w:before="0" w:after="0"/>
               <w:ind w:left="0"/>
-              <w:cnfStyle w:val="000000100000"/>
-            </w:pPr>
-            <w:r>
-              <w:t>Product Defect Density</w:t>
-            </w:r>
-          </w:p>
-          <w:p>
-            <w:pPr>
-              <w:cnfStyle w:val="000000100000"/>
-            </w:pPr>
-            <w:r>
-              <w:t xml:space="preserve">Product </w:t>
-            </w:r>
-            <w:r>
-              <w:t>Defect De</w:t>
-            </w:r>
-            <w:r>
-              <w:t>nsity is the number of validation</w:t>
-            </w:r>
-            <w:r>
-              <w:t xml:space="preserve"> defects detected in </w:t>
-            </w:r>
-            <w:r>
-              <w:t xml:space="preserve">the product </w:t>
-            </w:r>
-            <w:r>
-              <w:t xml:space="preserve">divided by the size of </w:t>
-            </w:r>
-            <w:r>
-              <w:t>the product defined as proportional to the actual person hours expended in the project</w:t>
-            </w:r>
+              <w:cnfStyle w:val="000000100000" w:firstRow="0" w:lastRow="0" w:firstColumn="0" w:lastColumn="0" w:oddVBand="0" w:evenVBand="0" w:oddHBand="1" w:evenHBand="0" w:firstRowFirstColumn="0" w:firstRowLastColumn="0" w:lastRowFirstColumn="0" w:lastRowLastColumn="0"/>
+            </w:pPr>
+            <w:del w:id="8" w:author="Jalaj Mathur" w:date="2022-04-18T17:06:00Z">
+              <w:r>
+                <w:delText>Product Defect Density</w:delText>
+              </w:r>
+            </w:del>
+            <w:ins w:id="9" w:author="Jalaj Mathur" w:date="2022-04-18T17:06:00Z">
+              <w:r>
+                <w:t>Line Rejection Percentage</w:t>
+              </w:r>
+            </w:ins>
+          </w:p>
+          <w:p>
+            <w:pPr>
+              <w:cnfStyle w:val="000000100000" w:firstRow="0" w:lastRow="0" w:firstColumn="0" w:lastColumn="0" w:oddVBand="0" w:evenVBand="0" w:oddHBand="1" w:evenHBand="0" w:firstRowFirstColumn="0" w:firstRowLastColumn="0" w:lastRowFirstColumn="0" w:lastRowLastColumn="0"/>
+            </w:pPr>
+            <w:ins w:id="10" w:author="Jalaj Mathur" w:date="2022-04-18T17:07:00Z">
+              <w:r>
+                <w:t>Line rejection percentage is the ratio of total line failures in a month and the total quantity produced in the month</w:t>
+              </w:r>
+            </w:ins>
+            <w:del w:id="11" w:author="Jalaj Mathur" w:date="2022-04-18T17:07:00Z">
+              <w:r>
+                <w:delText xml:space="preserve">Product </w:delText>
+              </w:r>
+              <w:r>
+                <w:delText>Defect De</w:delText>
+              </w:r>
+              <w:r>
+                <w:delText>nsity is the number of validation</w:delText>
+              </w:r>
+              <w:r>
+                <w:delText xml:space="preserve"> defects detected in </w:delText>
+              </w:r>
+              <w:r>
+                <w:delText xml:space="preserve">the product </w:delText>
+              </w:r>
+              <w:r>
+                <w:delText xml:space="preserve">divided by the size of </w:delText>
+              </w:r>
+              <w:r>
+                <w:delText>the product defined as proportional to the actual person hours expended in the project</w:delText>
+              </w:r>
+            </w:del>
+            <w:ins w:id="12" w:author="Jalaj Mathur" w:date="2022-04-18T17:07:00Z">
+              <w:r>
+                <w:t>.</w:t>
+              </w:r>
+            </w:ins>
           </w:p>
         </w:tc>
         <w:tc>
@@ -328,11 +385,35 @@
           </w:tcPr>
           <w:p>
             <w:pPr>
-              <w:cnfStyle w:val="000000100000"/>
-            </w:pPr>
-            <w:r>
-              <w:t>TBD</w:t>
-            </w:r>
+              <w:cnfStyle w:val="000000100000" w:firstRow="0" w:lastRow="0" w:firstColumn="0" w:lastColumn="0" w:oddVBand="0" w:evenVBand="0" w:oddHBand="1" w:evenHBand="0" w:firstRowFirstColumn="0" w:firstRowLastColumn="0" w:lastRowFirstColumn="0" w:lastRowLastColumn="0"/>
+            </w:pPr>
+            <w:ins w:id="13" w:author="Jalaj Mathur" w:date="2022-04-18T17:13:00Z">
+              <w:r>
+                <w:rPr>
+                  <w:rFonts w:cstheme="minorHAnsi"/>
+                </w:rPr>
+                <w:t>±</w:t>
+              </w:r>
+              <w:r>
+                <w:rPr>
+                  <w:rFonts w:cstheme="minorHAnsi"/>
+                </w:rPr>
+                <w:t>5</w:t>
+              </w:r>
+              <w:bookmarkStart w:id="14" w:name="_GoBack"/>
+              <w:bookmarkEnd w:id="14"/>
+              <w:r>
+                <w:rPr>
+                  <w:rFonts w:cstheme="minorHAnsi"/>
+                </w:rPr>
+                <w:t>%</w:t>
+              </w:r>
+            </w:ins>
+            <w:del w:id="15" w:author="Jalaj Mathur" w:date="2022-04-18T17:13:00Z">
+              <w:r>
+                <w:delText>TBD</w:delText>
+              </w:r>
+            </w:del>
           </w:p>
         </w:tc>
       </w:tr>
@@ -342,16 +423,18 @@
         </w:trPr>
         <w:tc>
           <w:tcPr>
-            <w:cnfStyle w:val="001000000000"/>
+            <w:cnfStyle w:val="001000000000" w:firstRow="0" w:lastRow="0" w:firstColumn="1" w:lastColumn="0" w:oddVBand="0" w:evenVBand="0" w:oddHBand="0" w:evenHBand="0" w:firstRowFirstColumn="0" w:firstRowLastColumn="0" w:lastRowFirstColumn="0" w:lastRowLastColumn="0"/>
             <w:tcW w:w="1397" w:type="dxa"/>
           </w:tcPr>
           <w:p>
-            <w:r>
-              <w:t>Improve Quality of the Pr</w:t>
-            </w:r>
-            <w:r>
-              <w:t>oject’s Process</w:t>
-            </w:r>
+            <w:del w:id="16" w:author="Jalaj Mathur" w:date="2022-04-18T17:12:00Z">
+              <w:r>
+                <w:delText>Improve Quality of the Pr</w:delText>
+              </w:r>
+              <w:r>
+                <w:delText>oject’s Process</w:delText>
+              </w:r>
+            </w:del>
           </w:p>
         </w:tc>
         <w:tc>
@@ -360,11 +443,13 @@
           </w:tcPr>
           <w:p>
             <w:pPr>
-              <w:cnfStyle w:val="000000000000"/>
-            </w:pPr>
-            <w:r>
-              <w:t>How many NCs are detected in the project lifecycle?</w:t>
-            </w:r>
+              <w:cnfStyle w:val="000000000000" w:firstRow="0" w:lastRow="0" w:firstColumn="0" w:lastColumn="0" w:oddVBand="0" w:evenVBand="0" w:oddHBand="0" w:evenHBand="0" w:firstRowFirstColumn="0" w:firstRowLastColumn="0" w:lastRowFirstColumn="0" w:lastRowLastColumn="0"/>
+            </w:pPr>
+            <w:del w:id="17" w:author="Jalaj Mathur" w:date="2022-04-18T17:12:00Z">
+              <w:r>
+                <w:delText>How many NCs are detected in the project lifecycle?</w:delText>
+              </w:r>
+            </w:del>
           </w:p>
         </w:tc>
         <w:tc>
@@ -373,14 +458,16 @@
           </w:tcPr>
           <w:p>
             <w:pPr>
-              <w:cnfStyle w:val="000000000000"/>
-            </w:pPr>
-            <w:r>
-              <w:t>To reduce the number of process defects in the product delivered to the customer</w:t>
-            </w:r>
-            <w:r>
-              <w:t>.</w:t>
-            </w:r>
+              <w:cnfStyle w:val="000000000000" w:firstRow="0" w:lastRow="0" w:firstColumn="0" w:lastColumn="0" w:oddVBand="0" w:evenVBand="0" w:oddHBand="0" w:evenHBand="0" w:firstRowFirstColumn="0" w:firstRowLastColumn="0" w:lastRowFirstColumn="0" w:lastRowLastColumn="0"/>
+            </w:pPr>
+            <w:del w:id="18" w:author="Jalaj Mathur" w:date="2022-04-18T17:12:00Z">
+              <w:r>
+                <w:delText>To reduce the number of process defects in the product delivered to the customer</w:delText>
+              </w:r>
+              <w:r>
+                <w:delText>.</w:delText>
+              </w:r>
+            </w:del>
           </w:p>
         </w:tc>
         <w:tc>
@@ -389,11 +476,13 @@
           </w:tcPr>
           <w:p>
             <w:pPr>
-              <w:cnfStyle w:val="000000000000"/>
-            </w:pPr>
-            <w:r>
-              <w:t>All Processes</w:t>
-            </w:r>
+              <w:cnfStyle w:val="000000000000" w:firstRow="0" w:lastRow="0" w:firstColumn="0" w:lastColumn="0" w:oddVBand="0" w:evenVBand="0" w:oddHBand="0" w:evenHBand="0" w:firstRowFirstColumn="0" w:firstRowLastColumn="0" w:lastRowFirstColumn="0" w:lastRowLastColumn="0"/>
+            </w:pPr>
+            <w:del w:id="19" w:author="Jalaj Mathur" w:date="2022-04-18T17:12:00Z">
+              <w:r>
+                <w:delText>All Processes</w:delText>
+              </w:r>
+            </w:del>
           </w:p>
         </w:tc>
         <w:tc>
@@ -402,11 +491,13 @@
           </w:tcPr>
           <w:p>
             <w:pPr>
-              <w:cnfStyle w:val="000000000000"/>
-            </w:pPr>
-            <w:r>
-              <w:t>Quality</w:t>
-            </w:r>
+              <w:cnfStyle w:val="000000000000" w:firstRow="0" w:lastRow="0" w:firstColumn="0" w:lastColumn="0" w:oddVBand="0" w:evenVBand="0" w:oddHBand="0" w:evenHBand="0" w:firstRowFirstColumn="0" w:firstRowLastColumn="0" w:lastRowFirstColumn="0" w:lastRowLastColumn="0"/>
+            </w:pPr>
+            <w:del w:id="20" w:author="Jalaj Mathur" w:date="2022-04-18T17:12:00Z">
+              <w:r>
+                <w:delText>Quality</w:delText>
+              </w:r>
+            </w:del>
           </w:p>
         </w:tc>
         <w:tc>
@@ -415,41 +506,56 @@
           </w:tcPr>
           <w:p>
             <w:pPr>
-              <w:cnfStyle w:val="000000000000"/>
-            </w:pPr>
-            <w:r>
-              <w:t xml:space="preserve"># of </w:t>
-            </w:r>
-            <w:r>
-              <w:t xml:space="preserve">major </w:t>
-            </w:r>
-            <w:r>
-              <w:t xml:space="preserve">Non- conformances from </w:t>
-            </w:r>
-            <w:r>
-              <w:t>Audit log</w:t>
-            </w:r>
-          </w:p>
-          <w:p>
-            <w:pPr>
-              <w:cnfStyle w:val="000000000000"/>
-            </w:pPr>
-            <w:r>
-              <w:t># of minor Non- conformances from Audit log</w:t>
-            </w:r>
-          </w:p>
-          <w:p>
-            <w:pPr>
-              <w:cnfStyle w:val="000000000000"/>
-            </w:pPr>
-          </w:p>
-          <w:p>
-            <w:pPr>
-              <w:cnfStyle w:val="000000000000"/>
-            </w:pPr>
-            <w:r>
-              <w:t>Total number of Person hours in the Project</w:t>
-            </w:r>
+              <w:cnfStyle w:val="000000000000" w:firstRow="0" w:lastRow="0" w:firstColumn="0" w:lastColumn="0" w:oddVBand="0" w:evenVBand="0" w:oddHBand="0" w:evenHBand="0" w:firstRowFirstColumn="0" w:firstRowLastColumn="0" w:lastRowFirstColumn="0" w:lastRowLastColumn="0"/>
+              <w:rPr>
+                <w:del w:id="21" w:author="Jalaj Mathur" w:date="2022-04-18T17:12:00Z"/>
+              </w:rPr>
+            </w:pPr>
+            <w:del w:id="22" w:author="Jalaj Mathur" w:date="2022-04-18T17:12:00Z">
+              <w:r>
+                <w:delText xml:space="preserve"># of </w:delText>
+              </w:r>
+              <w:r>
+                <w:delText xml:space="preserve">major </w:delText>
+              </w:r>
+              <w:r>
+                <w:delText xml:space="preserve">Non- conformances from </w:delText>
+              </w:r>
+              <w:r>
+                <w:delText>Audit log</w:delText>
+              </w:r>
+            </w:del>
+          </w:p>
+          <w:p>
+            <w:pPr>
+              <w:cnfStyle w:val="000000000000" w:firstRow="0" w:lastRow="0" w:firstColumn="0" w:lastColumn="0" w:oddVBand="0" w:evenVBand="0" w:oddHBand="0" w:evenHBand="0" w:firstRowFirstColumn="0" w:firstRowLastColumn="0" w:lastRowFirstColumn="0" w:lastRowLastColumn="0"/>
+              <w:rPr>
+                <w:del w:id="23" w:author="Jalaj Mathur" w:date="2022-04-18T17:12:00Z"/>
+              </w:rPr>
+            </w:pPr>
+            <w:del w:id="24" w:author="Jalaj Mathur" w:date="2022-04-18T17:12:00Z">
+              <w:r>
+                <w:delText># of minor Non- conformances from Audit log</w:delText>
+              </w:r>
+            </w:del>
+          </w:p>
+          <w:p>
+            <w:pPr>
+              <w:cnfStyle w:val="000000000000" w:firstRow="0" w:lastRow="0" w:firstColumn="0" w:lastColumn="0" w:oddVBand="0" w:evenVBand="0" w:oddHBand="0" w:evenHBand="0" w:firstRowFirstColumn="0" w:firstRowLastColumn="0" w:lastRowFirstColumn="0" w:lastRowLastColumn="0"/>
+              <w:rPr>
+                <w:del w:id="25" w:author="Jalaj Mathur" w:date="2022-04-18T17:12:00Z"/>
+              </w:rPr>
+            </w:pPr>
+          </w:p>
+          <w:p>
+            <w:pPr>
+              <w:cnfStyle w:val="000000000000" w:firstRow="0" w:lastRow="0" w:firstColumn="0" w:lastColumn="0" w:oddVBand="0" w:evenVBand="0" w:oddHBand="0" w:evenHBand="0" w:firstRowFirstColumn="0" w:firstRowLastColumn="0" w:lastRowFirstColumn="0" w:lastRowLastColumn="0"/>
+            </w:pPr>
+            <w:del w:id="26" w:author="Jalaj Mathur" w:date="2022-04-18T17:12:00Z">
+              <w:r>
+                <w:delText>Total number of Person hours in the Project</w:delText>
+              </w:r>
+            </w:del>
           </w:p>
         </w:tc>
         <w:tc>
@@ -461,31 +567,38 @@
               <w:pStyle w:val="IntenseQuote"/>
               <w:spacing w:before="0" w:after="0"/>
               <w:ind w:left="0"/>
-              <w:cnfStyle w:val="000000000000"/>
-            </w:pPr>
-            <w:r>
-              <w:t>Project’s Process Defect Density</w:t>
-            </w:r>
-          </w:p>
-          <w:p>
-            <w:pPr>
-              <w:cnfStyle w:val="000000000000"/>
-            </w:pPr>
-            <w:r>
-              <w:t xml:space="preserve">Project’s Process </w:t>
-            </w:r>
-            <w:r>
-              <w:t>Defect De</w:t>
-            </w:r>
-            <w:r>
-              <w:t xml:space="preserve">nsity is the number of Non-conformances </w:t>
-            </w:r>
-            <w:r>
-              <w:t xml:space="preserve">divided by the size of </w:t>
-            </w:r>
-            <w:r>
-              <w:t>the product defined as proportional to the actual person hours expended in the project</w:t>
-            </w:r>
+              <w:cnfStyle w:val="000000000000" w:firstRow="0" w:lastRow="0" w:firstColumn="0" w:lastColumn="0" w:oddVBand="0" w:evenVBand="0" w:oddHBand="0" w:evenHBand="0" w:firstRowFirstColumn="0" w:firstRowLastColumn="0" w:lastRowFirstColumn="0" w:lastRowLastColumn="0"/>
+              <w:rPr>
+                <w:del w:id="27" w:author="Jalaj Mathur" w:date="2022-04-18T17:12:00Z"/>
+              </w:rPr>
+            </w:pPr>
+            <w:del w:id="28" w:author="Jalaj Mathur" w:date="2022-04-18T17:12:00Z">
+              <w:r>
+                <w:delText>Project’s Process Defect Density</w:delText>
+              </w:r>
+            </w:del>
+          </w:p>
+          <w:p>
+            <w:pPr>
+              <w:cnfStyle w:val="000000000000" w:firstRow="0" w:lastRow="0" w:firstColumn="0" w:lastColumn="0" w:oddVBand="0" w:evenVBand="0" w:oddHBand="0" w:evenHBand="0" w:firstRowFirstColumn="0" w:firstRowLastColumn="0" w:lastRowFirstColumn="0" w:lastRowLastColumn="0"/>
+            </w:pPr>
+            <w:del w:id="29" w:author="Jalaj Mathur" w:date="2022-04-18T17:12:00Z">
+              <w:r>
+                <w:delText xml:space="preserve">Project’s Process </w:delText>
+              </w:r>
+              <w:r>
+                <w:delText>Defect De</w:delText>
+              </w:r>
+              <w:r>
+                <w:delText xml:space="preserve">nsity is the number of Non-conformances </w:delText>
+              </w:r>
+              <w:r>
+                <w:delText xml:space="preserve">divided by the size of </w:delText>
+              </w:r>
+              <w:r>
+                <w:delText>the product defined as proportional to the actual person hours expended in the project</w:delText>
+              </w:r>
+            </w:del>
           </w:p>
         </w:tc>
         <w:tc>
@@ -494,22 +607,24 @@
           </w:tcPr>
           <w:p>
             <w:pPr>
-              <w:cnfStyle w:val="000000000000"/>
-            </w:pPr>
-            <w:r>
-              <w:t>TBD</w:t>
-            </w:r>
+              <w:cnfStyle w:val="000000000000" w:firstRow="0" w:lastRow="0" w:firstColumn="0" w:lastColumn="0" w:oddVBand="0" w:evenVBand="0" w:oddHBand="0" w:evenHBand="0" w:firstRowFirstColumn="0" w:firstRowLastColumn="0" w:lastRowFirstColumn="0" w:lastRowLastColumn="0"/>
+            </w:pPr>
+            <w:del w:id="30" w:author="Jalaj Mathur" w:date="2022-04-18T17:12:00Z">
+              <w:r>
+                <w:delText>TBD</w:delText>
+              </w:r>
+            </w:del>
           </w:p>
         </w:tc>
       </w:tr>
       <w:tr>
         <w:trPr>
-          <w:cnfStyle w:val="000000100000"/>
+          <w:cnfStyle w:val="000000100000" w:firstRow="0" w:lastRow="0" w:firstColumn="0" w:lastColumn="0" w:oddVBand="0" w:evenVBand="0" w:oddHBand="1" w:evenHBand="0" w:firstRowFirstColumn="0" w:firstRowLastColumn="0" w:lastRowFirstColumn="0" w:lastRowLastColumn="0"/>
           <w:trHeight w:val="561"/>
         </w:trPr>
         <w:tc>
           <w:tcPr>
-            <w:cnfStyle w:val="001000000000"/>
+            <w:cnfStyle w:val="001000000000" w:firstRow="0" w:lastRow="0" w:firstColumn="1" w:lastColumn="0" w:oddVBand="0" w:evenVBand="0" w:oddHBand="0" w:evenHBand="0" w:firstRowFirstColumn="0" w:firstRowLastColumn="0" w:lastRowFirstColumn="0" w:lastRowLastColumn="0"/>
             <w:tcW w:w="1397" w:type="dxa"/>
           </w:tcPr>
           <w:p>
@@ -524,7 +639,7 @@
           </w:tcPr>
           <w:p>
             <w:pPr>
-              <w:cnfStyle w:val="000000100000"/>
+              <w:cnfStyle w:val="000000100000" w:firstRow="0" w:lastRow="0" w:firstColumn="0" w:lastColumn="0" w:oddVBand="0" w:evenVBand="0" w:oddHBand="1" w:evenHBand="0" w:firstRowFirstColumn="0" w:firstRowLastColumn="0" w:lastRowFirstColumn="0" w:lastRowLastColumn="0"/>
             </w:pPr>
             <w:r>
               <w:t>What percentage of projects is delivered on-time?</w:t>
@@ -537,7 +652,7 @@
           </w:tcPr>
           <w:p>
             <w:pPr>
-              <w:cnfStyle w:val="000000100000"/>
+              <w:cnfStyle w:val="000000100000" w:firstRow="0" w:lastRow="0" w:firstColumn="0" w:lastColumn="0" w:oddVBand="0" w:evenVBand="0" w:oddHBand="1" w:evenHBand="0" w:firstRowFirstColumn="0" w:firstRowLastColumn="0" w:lastRowFirstColumn="0" w:lastRowLastColumn="0"/>
             </w:pPr>
             <w:r>
               <w:t>To determine the variance between the estimated and actual schedules.</w:t>
@@ -550,7 +665,7 @@
           </w:tcPr>
           <w:p>
             <w:pPr>
-              <w:cnfStyle w:val="000000100000"/>
+              <w:cnfStyle w:val="000000100000" w:firstRow="0" w:lastRow="0" w:firstColumn="0" w:lastColumn="0" w:oddVBand="0" w:evenVBand="0" w:oddHBand="1" w:evenHBand="0" w:firstRowFirstColumn="0" w:firstRowLastColumn="0" w:lastRowFirstColumn="0" w:lastRowLastColumn="0"/>
             </w:pPr>
             <w:r>
               <w:t>-Project Planning</w:t>
@@ -558,7 +673,7 @@
           </w:p>
           <w:p>
             <w:pPr>
-              <w:cnfStyle w:val="000000100000"/>
+              <w:cnfStyle w:val="000000100000" w:firstRow="0" w:lastRow="0" w:firstColumn="0" w:lastColumn="0" w:oddVBand="0" w:evenVBand="0" w:oddHBand="1" w:evenHBand="0" w:firstRowFirstColumn="0" w:firstRowLastColumn="0" w:lastRowFirstColumn="0" w:lastRowLastColumn="0"/>
             </w:pPr>
             <w:r>
               <w:t>-Project Monitoring and Control</w:t>
@@ -571,7 +686,7 @@
           </w:tcPr>
           <w:p>
             <w:pPr>
-              <w:cnfStyle w:val="000000100000"/>
+              <w:cnfStyle w:val="000000100000" w:firstRow="0" w:lastRow="0" w:firstColumn="0" w:lastColumn="0" w:oddVBand="0" w:evenVBand="0" w:oddHBand="1" w:evenHBand="0" w:firstRowFirstColumn="0" w:firstRowLastColumn="0" w:lastRowFirstColumn="0" w:lastRowLastColumn="0"/>
             </w:pPr>
             <w:r>
               <w:t>Delivery</w:t>
@@ -584,7 +699,7 @@
           </w:tcPr>
           <w:p>
             <w:pPr>
-              <w:cnfStyle w:val="000000100000"/>
+              <w:cnfStyle w:val="000000100000" w:firstRow="0" w:lastRow="0" w:firstColumn="0" w:lastColumn="0" w:oddVBand="0" w:evenVBand="0" w:oddHBand="1" w:evenHBand="0" w:firstRowFirstColumn="0" w:firstRowLastColumn="0" w:lastRowFirstColumn="0" w:lastRowLastColumn="0"/>
             </w:pPr>
             <w:r>
               <w:t>Planned milestone dates</w:t>
@@ -592,12 +707,12 @@
           </w:p>
           <w:p>
             <w:pPr>
-              <w:cnfStyle w:val="000000100000"/>
-            </w:pPr>
-          </w:p>
-          <w:p>
-            <w:pPr>
-              <w:cnfStyle w:val="000000100000"/>
+              <w:cnfStyle w:val="000000100000" w:firstRow="0" w:lastRow="0" w:firstColumn="0" w:lastColumn="0" w:oddVBand="0" w:evenVBand="0" w:oddHBand="1" w:evenHBand="0" w:firstRowFirstColumn="0" w:firstRowLastColumn="0" w:lastRowFirstColumn="0" w:lastRowLastColumn="0"/>
+            </w:pPr>
+          </w:p>
+          <w:p>
+            <w:pPr>
+              <w:cnfStyle w:val="000000100000" w:firstRow="0" w:lastRow="0" w:firstColumn="0" w:lastColumn="0" w:oddVBand="0" w:evenVBand="0" w:oddHBand="1" w:evenHBand="0" w:firstRowFirstColumn="0" w:firstRowLastColumn="0" w:lastRowFirstColumn="0" w:lastRowLastColumn="0"/>
             </w:pPr>
             <w:r>
               <w:t>Actual Milestone Dates</w:t>
@@ -613,7 +728,7 @@
               <w:pStyle w:val="IntenseQuote"/>
               <w:spacing w:before="0" w:after="0"/>
               <w:ind w:left="-14"/>
-              <w:cnfStyle w:val="000000100000"/>
+              <w:cnfStyle w:val="000000100000" w:firstRow="0" w:lastRow="0" w:firstColumn="0" w:lastColumn="0" w:oddVBand="0" w:evenVBand="0" w:oddHBand="1" w:evenHBand="0" w:firstRowFirstColumn="0" w:firstRowLastColumn="0" w:lastRowFirstColumn="0" w:lastRowLastColumn="0"/>
             </w:pPr>
             <w:r>
               <w:t>Schedule Variance</w:t>
@@ -621,14 +736,10 @@
           </w:p>
           <w:p>
             <w:pPr>
-              <w:cnfStyle w:val="000000100000"/>
-            </w:pPr>
-            <w:r>
-              <w:t xml:space="preserve">Schedule Variance measures the difference between scheduled and achieved durations for a </w:t>
-            </w:r>
-            <w:r>
-              <w:lastRenderedPageBreak/>
-              <w:t>project.</w:t>
+              <w:cnfStyle w:val="000000100000" w:firstRow="0" w:lastRow="0" w:firstColumn="0" w:lastColumn="0" w:oddVBand="0" w:evenVBand="0" w:oddHBand="1" w:evenHBand="0" w:firstRowFirstColumn="0" w:firstRowLastColumn="0" w:lastRowFirstColumn="0" w:lastRowLastColumn="0"/>
+            </w:pPr>
+            <w:r>
+              <w:t>Schedule Variance measures the difference between scheduled and achieved durations for a project.</w:t>
             </w:r>
           </w:p>
         </w:tc>
@@ -638,13 +749,12 @@
           </w:tcPr>
           <w:p>
             <w:pPr>
-              <w:cnfStyle w:val="000000100000"/>
+              <w:cnfStyle w:val="000000100000" w:firstRow="0" w:lastRow="0" w:firstColumn="0" w:lastColumn="0" w:oddVBand="0" w:evenVBand="0" w:oddHBand="1" w:evenHBand="0" w:firstRowFirstColumn="0" w:firstRowLastColumn="0" w:lastRowFirstColumn="0" w:lastRowLastColumn="0"/>
             </w:pPr>
             <w:r>
               <w:rPr>
                 <w:rFonts w:cstheme="minorHAnsi"/>
               </w:rPr>
-              <w:lastRenderedPageBreak/>
               <w:t>±</w:t>
             </w:r>
             <w:r>
@@ -668,14 +778,15 @@
         </w:trPr>
         <w:tc>
           <w:tcPr>
-            <w:cnfStyle w:val="001000000000"/>
+            <w:cnfStyle w:val="001000000000" w:firstRow="0" w:lastRow="0" w:firstColumn="1" w:lastColumn="0" w:oddVBand="0" w:evenVBand="0" w:oddHBand="0" w:evenHBand="0" w:firstRowFirstColumn="0" w:firstRowLastColumn="0" w:lastRowFirstColumn="0" w:lastRowLastColumn="0"/>
             <w:tcW w:w="1397" w:type="dxa"/>
           </w:tcPr>
           <w:p>
-            <w:r>
-              <w:lastRenderedPageBreak/>
-              <w:t>Optimization of Project Costs</w:t>
-            </w:r>
+            <w:del w:id="31" w:author="Jalaj Mathur" w:date="2022-04-18T17:12:00Z">
+              <w:r>
+                <w:delText>Optimization of Project Costs</w:delText>
+              </w:r>
+            </w:del>
           </w:p>
         </w:tc>
         <w:tc>
@@ -684,11 +795,13 @@
           </w:tcPr>
           <w:p>
             <w:pPr>
-              <w:cnfStyle w:val="000000000000"/>
-            </w:pPr>
-            <w:r>
-              <w:t>What is the effort estimation effectiveness with respect to actuals?</w:t>
-            </w:r>
+              <w:cnfStyle w:val="000000000000" w:firstRow="0" w:lastRow="0" w:firstColumn="0" w:lastColumn="0" w:oddVBand="0" w:evenVBand="0" w:oddHBand="0" w:evenHBand="0" w:firstRowFirstColumn="0" w:firstRowLastColumn="0" w:lastRowFirstColumn="0" w:lastRowLastColumn="0"/>
+            </w:pPr>
+            <w:del w:id="32" w:author="Jalaj Mathur" w:date="2022-04-18T17:12:00Z">
+              <w:r>
+                <w:delText>What is the effort estimation effectiveness with respect to actuals?</w:delText>
+              </w:r>
+            </w:del>
           </w:p>
         </w:tc>
         <w:tc>
@@ -697,11 +810,13 @@
           </w:tcPr>
           <w:p>
             <w:pPr>
-              <w:cnfStyle w:val="000000000000"/>
-            </w:pPr>
-            <w:r>
-              <w:t>To reduce Effort Variance from the project’s planned efforts in order to optimize the cost of project execution</w:t>
-            </w:r>
+              <w:cnfStyle w:val="000000000000" w:firstRow="0" w:lastRow="0" w:firstColumn="0" w:lastColumn="0" w:oddVBand="0" w:evenVBand="0" w:oddHBand="0" w:evenHBand="0" w:firstRowFirstColumn="0" w:firstRowLastColumn="0" w:lastRowFirstColumn="0" w:lastRowLastColumn="0"/>
+            </w:pPr>
+            <w:del w:id="33" w:author="Jalaj Mathur" w:date="2022-04-18T17:12:00Z">
+              <w:r>
+                <w:delText>To reduce Effort Variance from the project’s planned efforts in order to optimize the cost of project execution</w:delText>
+              </w:r>
+            </w:del>
           </w:p>
         </w:tc>
         <w:tc>
@@ -710,19 +825,26 @@
           </w:tcPr>
           <w:p>
             <w:pPr>
-              <w:cnfStyle w:val="000000000000"/>
-            </w:pPr>
-            <w:r>
-              <w:t>Project Planning</w:t>
-            </w:r>
-          </w:p>
-          <w:p>
-            <w:pPr>
-              <w:cnfStyle w:val="000000000000"/>
-            </w:pPr>
-            <w:r>
-              <w:t>Project Monitoring and Control</w:t>
-            </w:r>
+              <w:cnfStyle w:val="000000000000" w:firstRow="0" w:lastRow="0" w:firstColumn="0" w:lastColumn="0" w:oddVBand="0" w:evenVBand="0" w:oddHBand="0" w:evenHBand="0" w:firstRowFirstColumn="0" w:firstRowLastColumn="0" w:lastRowFirstColumn="0" w:lastRowLastColumn="0"/>
+              <w:rPr>
+                <w:del w:id="34" w:author="Jalaj Mathur" w:date="2022-04-18T17:12:00Z"/>
+              </w:rPr>
+            </w:pPr>
+            <w:del w:id="35" w:author="Jalaj Mathur" w:date="2022-04-18T17:12:00Z">
+              <w:r>
+                <w:delText>Project Planning</w:delText>
+              </w:r>
+            </w:del>
+          </w:p>
+          <w:p>
+            <w:pPr>
+              <w:cnfStyle w:val="000000000000" w:firstRow="0" w:lastRow="0" w:firstColumn="0" w:lastColumn="0" w:oddVBand="0" w:evenVBand="0" w:oddHBand="0" w:evenHBand="0" w:firstRowFirstColumn="0" w:firstRowLastColumn="0" w:lastRowFirstColumn="0" w:lastRowLastColumn="0"/>
+            </w:pPr>
+            <w:del w:id="36" w:author="Jalaj Mathur" w:date="2022-04-18T17:12:00Z">
+              <w:r>
+                <w:delText>Project Monitoring and Control</w:delText>
+              </w:r>
+            </w:del>
           </w:p>
         </w:tc>
         <w:tc>
@@ -731,11 +853,13 @@
           </w:tcPr>
           <w:p>
             <w:pPr>
-              <w:cnfStyle w:val="000000000000"/>
-            </w:pPr>
-            <w:r>
-              <w:t>Cost</w:t>
-            </w:r>
+              <w:cnfStyle w:val="000000000000" w:firstRow="0" w:lastRow="0" w:firstColumn="0" w:lastColumn="0" w:oddVBand="0" w:evenVBand="0" w:oddHBand="0" w:evenHBand="0" w:firstRowFirstColumn="0" w:firstRowLastColumn="0" w:lastRowFirstColumn="0" w:lastRowLastColumn="0"/>
+            </w:pPr>
+            <w:del w:id="37" w:author="Jalaj Mathur" w:date="2022-04-18T17:12:00Z">
+              <w:r>
+                <w:delText>Cost</w:delText>
+              </w:r>
+            </w:del>
           </w:p>
         </w:tc>
         <w:tc>
@@ -744,14 +868,16 @@
           </w:tcPr>
           <w:p>
             <w:pPr>
-              <w:cnfStyle w:val="000000000000"/>
-            </w:pPr>
-            <w:r>
-              <w:t xml:space="preserve">Efforts logged in </w:t>
-            </w:r>
-            <w:r>
-              <w:t>Timesheets</w:t>
-            </w:r>
+              <w:cnfStyle w:val="000000000000" w:firstRow="0" w:lastRow="0" w:firstColumn="0" w:lastColumn="0" w:oddVBand="0" w:evenVBand="0" w:oddHBand="0" w:evenHBand="0" w:firstRowFirstColumn="0" w:firstRowLastColumn="0" w:lastRowFirstColumn="0" w:lastRowLastColumn="0"/>
+            </w:pPr>
+            <w:del w:id="38" w:author="Jalaj Mathur" w:date="2022-04-18T17:12:00Z">
+              <w:r>
+                <w:delText xml:space="preserve">Efforts logged in </w:delText>
+              </w:r>
+              <w:r>
+                <w:delText>Timesheets</w:delText>
+              </w:r>
+            </w:del>
           </w:p>
         </w:tc>
         <w:tc>
@@ -763,19 +889,26 @@
               <w:pStyle w:val="IntenseQuote"/>
               <w:spacing w:before="0" w:after="0"/>
               <w:ind w:left="0"/>
-              <w:cnfStyle w:val="000000000000"/>
-            </w:pPr>
-            <w:r>
-              <w:t xml:space="preserve">Effort Variance </w:t>
-            </w:r>
-          </w:p>
-          <w:p>
-            <w:pPr>
-              <w:cnfStyle w:val="000000000000"/>
-            </w:pPr>
-            <w:r>
-              <w:t>Effort variance measures the difference between Planned and actual efforts expended for a project from the project’s start.</w:t>
-            </w:r>
+              <w:cnfStyle w:val="000000000000" w:firstRow="0" w:lastRow="0" w:firstColumn="0" w:lastColumn="0" w:oddVBand="0" w:evenVBand="0" w:oddHBand="0" w:evenHBand="0" w:firstRowFirstColumn="0" w:firstRowLastColumn="0" w:lastRowFirstColumn="0" w:lastRowLastColumn="0"/>
+              <w:rPr>
+                <w:del w:id="39" w:author="Jalaj Mathur" w:date="2022-04-18T17:12:00Z"/>
+              </w:rPr>
+            </w:pPr>
+            <w:del w:id="40" w:author="Jalaj Mathur" w:date="2022-04-18T17:12:00Z">
+              <w:r>
+                <w:delText xml:space="preserve">Effort Variance </w:delText>
+              </w:r>
+            </w:del>
+          </w:p>
+          <w:p>
+            <w:pPr>
+              <w:cnfStyle w:val="000000000000" w:firstRow="0" w:lastRow="0" w:firstColumn="0" w:lastColumn="0" w:oddVBand="0" w:evenVBand="0" w:oddHBand="0" w:evenHBand="0" w:firstRowFirstColumn="0" w:firstRowLastColumn="0" w:lastRowFirstColumn="0" w:lastRowLastColumn="0"/>
+            </w:pPr>
+            <w:del w:id="41" w:author="Jalaj Mathur" w:date="2022-04-18T17:12:00Z">
+              <w:r>
+                <w:delText>Effort variance measures the difference between Planned and actual efforts expended for a project from the project’s start.</w:delText>
+              </w:r>
+            </w:del>
           </w:p>
         </w:tc>
         <w:tc>
@@ -784,166 +917,189 @@
           </w:tcPr>
           <w:p>
             <w:pPr>
-              <w:cnfStyle w:val="000000000000"/>
+              <w:cnfStyle w:val="000000000000" w:firstRow="0" w:lastRow="0" w:firstColumn="0" w:lastColumn="0" w:oddVBand="0" w:evenVBand="0" w:oddHBand="0" w:evenHBand="0" w:firstRowFirstColumn="0" w:firstRowLastColumn="0" w:lastRowFirstColumn="0" w:lastRowLastColumn="0"/>
               <w:rPr>
                 <w:rFonts w:cstheme="minorHAnsi"/>
               </w:rPr>
             </w:pPr>
-            <w:r>
+            <w:del w:id="42" w:author="Jalaj Mathur" w:date="2022-04-18T17:12:00Z">
+              <w:r>
+                <w:rPr>
+                  <w:rFonts w:cstheme="minorHAnsi"/>
+                </w:rPr>
+                <w:delText>±</w:delText>
+              </w:r>
+              <w:r>
+                <w:rPr>
+                  <w:rFonts w:cstheme="minorHAnsi"/>
+                </w:rPr>
+                <w:delText>20</w:delText>
+              </w:r>
+              <w:r>
+                <w:rPr>
+                  <w:rFonts w:cstheme="minorHAnsi"/>
+                </w:rPr>
+                <w:delText>%</w:delText>
+              </w:r>
+            </w:del>
+          </w:p>
+        </w:tc>
+      </w:tr>
+      <w:tr>
+        <w:trPr>
+          <w:cnfStyle w:val="000000100000" w:firstRow="0" w:lastRow="0" w:firstColumn="0" w:lastColumn="0" w:oddVBand="0" w:evenVBand="0" w:oddHBand="1" w:evenHBand="0" w:firstRowFirstColumn="0" w:firstRowLastColumn="0" w:lastRowFirstColumn="0" w:lastRowLastColumn="0"/>
+          <w:trHeight w:val="561"/>
+        </w:trPr>
+        <w:tc>
+          <w:tcPr>
+            <w:cnfStyle w:val="001000000000" w:firstRow="0" w:lastRow="0" w:firstColumn="1" w:lastColumn="0" w:oddVBand="0" w:evenVBand="0" w:oddHBand="0" w:evenHBand="0" w:firstRowFirstColumn="0" w:firstRowLastColumn="0" w:lastRowFirstColumn="0" w:lastRowLastColumn="0"/>
+            <w:tcW w:w="1397" w:type="dxa"/>
+          </w:tcPr>
+          <w:p>
+            <w:del w:id="43" w:author="Jalaj Mathur" w:date="2022-04-18T17:12:00Z">
+              <w:r>
+                <w:delText>Provide nurturing environment to our employees to flourish and grow</w:delText>
+              </w:r>
+            </w:del>
+          </w:p>
+        </w:tc>
+        <w:tc>
+          <w:tcPr>
+            <w:tcW w:w="2130" w:type="dxa"/>
+          </w:tcPr>
+          <w:p>
+            <w:pPr>
+              <w:cnfStyle w:val="000000100000" w:firstRow="0" w:lastRow="0" w:firstColumn="0" w:lastColumn="0" w:oddVBand="0" w:evenVBand="0" w:oddHBand="1" w:evenHBand="0" w:firstRowFirstColumn="0" w:firstRowLastColumn="0" w:lastRowFirstColumn="0" w:lastRowLastColumn="0"/>
+            </w:pPr>
+            <w:del w:id="44" w:author="Jalaj Mathur" w:date="2022-04-18T17:12:00Z">
+              <w:r>
+                <w:delText xml:space="preserve">What is the effectiveness of </w:delText>
+              </w:r>
+              <w:r>
+                <w:delText>Trainings?</w:delText>
+              </w:r>
+            </w:del>
+          </w:p>
+        </w:tc>
+        <w:tc>
+          <w:tcPr>
+            <w:tcW w:w="1965" w:type="dxa"/>
+          </w:tcPr>
+          <w:p>
+            <w:pPr>
+              <w:cnfStyle w:val="000000100000" w:firstRow="0" w:lastRow="0" w:firstColumn="0" w:lastColumn="0" w:oddVBand="0" w:evenVBand="0" w:oddHBand="1" w:evenHBand="0" w:firstRowFirstColumn="0" w:firstRowLastColumn="0" w:lastRowFirstColumn="0" w:lastRowLastColumn="0"/>
+            </w:pPr>
+            <w:del w:id="45" w:author="Jalaj Mathur" w:date="2022-04-18T17:12:00Z">
+              <w:r>
+                <w:delText>T</w:delText>
+              </w:r>
+              <w:r>
+                <w:delText>o meet the tactical training needs that are common across projects and support groups in the organization</w:delText>
+              </w:r>
+            </w:del>
+          </w:p>
+        </w:tc>
+        <w:tc>
+          <w:tcPr>
+            <w:tcW w:w="1586" w:type="dxa"/>
+          </w:tcPr>
+          <w:p>
+            <w:pPr>
+              <w:cnfStyle w:val="000000100000" w:firstRow="0" w:lastRow="0" w:firstColumn="0" w:lastColumn="0" w:oddVBand="0" w:evenVBand="0" w:oddHBand="1" w:evenHBand="0" w:firstRowFirstColumn="0" w:firstRowLastColumn="0" w:lastRowFirstColumn="0" w:lastRowLastColumn="0"/>
+            </w:pPr>
+            <w:del w:id="46" w:author="Jalaj Mathur" w:date="2022-04-18T17:12:00Z">
+              <w:r>
+                <w:delText>Training</w:delText>
+              </w:r>
+            </w:del>
+          </w:p>
+        </w:tc>
+        <w:tc>
+          <w:tcPr>
+            <w:tcW w:w="1034" w:type="dxa"/>
+          </w:tcPr>
+          <w:p>
+            <w:pPr>
+              <w:cnfStyle w:val="000000100000" w:firstRow="0" w:lastRow="0" w:firstColumn="0" w:lastColumn="0" w:oddVBand="0" w:evenVBand="0" w:oddHBand="1" w:evenHBand="0" w:firstRowFirstColumn="0" w:firstRowLastColumn="0" w:lastRowFirstColumn="0" w:lastRowLastColumn="0"/>
+            </w:pPr>
+            <w:del w:id="47" w:author="Jalaj Mathur" w:date="2022-04-18T17:12:00Z">
+              <w:r>
+                <w:delText>People Development</w:delText>
+              </w:r>
+            </w:del>
+          </w:p>
+        </w:tc>
+        <w:tc>
+          <w:tcPr>
+            <w:tcW w:w="2215" w:type="dxa"/>
+          </w:tcPr>
+          <w:p>
+            <w:pPr>
+              <w:cnfStyle w:val="000000100000" w:firstRow="0" w:lastRow="0" w:firstColumn="0" w:lastColumn="0" w:oddVBand="0" w:evenVBand="0" w:oddHBand="1" w:evenHBand="0" w:firstRowFirstColumn="0" w:firstRowLastColumn="0" w:lastRowFirstColumn="0" w:lastRowLastColumn="0"/>
+            </w:pPr>
+            <w:del w:id="48" w:author="Jalaj Mathur" w:date="2022-04-18T17:12:00Z">
+              <w:r>
+                <w:delText>Training ratings data</w:delText>
+              </w:r>
+            </w:del>
+          </w:p>
+        </w:tc>
+        <w:tc>
+          <w:tcPr>
+            <w:tcW w:w="2814" w:type="dxa"/>
+          </w:tcPr>
+          <w:p>
+            <w:pPr>
+              <w:pStyle w:val="IntenseQuote"/>
+              <w:spacing w:before="0" w:after="0"/>
+              <w:ind w:left="29"/>
+              <w:cnfStyle w:val="000000100000" w:firstRow="0" w:lastRow="0" w:firstColumn="0" w:lastColumn="0" w:oddVBand="0" w:evenVBand="0" w:oddHBand="1" w:evenHBand="0" w:firstRowFirstColumn="0" w:firstRowLastColumn="0" w:lastRowFirstColumn="0" w:lastRowLastColumn="0"/>
+              <w:rPr>
+                <w:del w:id="49" w:author="Jalaj Mathur" w:date="2022-04-18T17:12:00Z"/>
+              </w:rPr>
+            </w:pPr>
+            <w:del w:id="50" w:author="Jalaj Mathur" w:date="2022-04-18T17:12:00Z">
+              <w:r>
+                <w:delText>Training Effectiveness</w:delText>
+              </w:r>
+            </w:del>
+          </w:p>
+          <w:p>
+            <w:pPr>
+              <w:cnfStyle w:val="000000100000" w:firstRow="0" w:lastRow="0" w:firstColumn="0" w:lastColumn="0" w:oddVBand="0" w:evenVBand="0" w:oddHBand="1" w:evenHBand="0" w:firstRowFirstColumn="0" w:firstRowLastColumn="0" w:lastRowFirstColumn="0" w:lastRowLastColumn="0"/>
+            </w:pPr>
+            <w:del w:id="51" w:author="Jalaj Mathur" w:date="2022-04-18T17:12:00Z">
+              <w:r>
+                <w:delText>Average of training Feedback ratings in a Month out of a possible rating of 10</w:delText>
+              </w:r>
+            </w:del>
+          </w:p>
+        </w:tc>
+        <w:tc>
+          <w:tcPr>
+            <w:tcW w:w="1209" w:type="dxa"/>
+          </w:tcPr>
+          <w:p>
+            <w:pPr>
+              <w:cnfStyle w:val="000000100000" w:firstRow="0" w:lastRow="0" w:firstColumn="0" w:lastColumn="0" w:oddVBand="0" w:evenVBand="0" w:oddHBand="1" w:evenHBand="0" w:firstRowFirstColumn="0" w:firstRowLastColumn="0" w:lastRowFirstColumn="0" w:lastRowLastColumn="0"/>
               <w:rPr>
                 <w:rFonts w:cstheme="minorHAnsi"/>
               </w:rPr>
-              <w:t>±</w:t>
-            </w:r>
-            <w:r>
-              <w:rPr>
-                <w:rFonts w:cstheme="minorHAnsi"/>
-              </w:rPr>
-              <w:t>20</w:t>
-            </w:r>
-            <w:r>
-              <w:rPr>
-                <w:rFonts w:cstheme="minorHAnsi"/>
-              </w:rPr>
-              <w:t>%</w:t>
-            </w:r>
-          </w:p>
-        </w:tc>
-      </w:tr>
-      <w:tr>
-        <w:trPr>
-          <w:cnfStyle w:val="000000100000"/>
-          <w:trHeight w:val="561"/>
-        </w:trPr>
-        <w:tc>
-          <w:tcPr>
-            <w:cnfStyle w:val="001000000000"/>
-            <w:tcW w:w="1397" w:type="dxa"/>
-          </w:tcPr>
-          <w:p>
-            <w:r>
-              <w:t>Provide nurturing environment to our employees to flourish and grow</w:t>
-            </w:r>
-          </w:p>
-        </w:tc>
-        <w:tc>
-          <w:tcPr>
-            <w:tcW w:w="2130" w:type="dxa"/>
-          </w:tcPr>
-          <w:p>
-            <w:pPr>
-              <w:cnfStyle w:val="000000100000"/>
-            </w:pPr>
-            <w:r>
-              <w:t xml:space="preserve">What is the effectiveness of </w:t>
-            </w:r>
-            <w:r>
-              <w:t>Trainings?</w:t>
-            </w:r>
-          </w:p>
-        </w:tc>
-        <w:tc>
-          <w:tcPr>
-            <w:tcW w:w="1965" w:type="dxa"/>
-          </w:tcPr>
-          <w:p>
-            <w:pPr>
-              <w:cnfStyle w:val="000000100000"/>
-            </w:pPr>
-            <w:r>
-              <w:t>T</w:t>
-            </w:r>
-            <w:r>
-              <w:t>o meet the tactical training needs that are common across projects and support groups in the organization</w:t>
-            </w:r>
-          </w:p>
-        </w:tc>
-        <w:tc>
-          <w:tcPr>
-            <w:tcW w:w="1586" w:type="dxa"/>
-          </w:tcPr>
-          <w:p>
-            <w:pPr>
-              <w:cnfStyle w:val="000000100000"/>
-            </w:pPr>
-            <w:r>
-              <w:t>Training</w:t>
-            </w:r>
-          </w:p>
-        </w:tc>
-        <w:tc>
-          <w:tcPr>
-            <w:tcW w:w="1034" w:type="dxa"/>
-          </w:tcPr>
-          <w:p>
-            <w:pPr>
-              <w:cnfStyle w:val="000000100000"/>
-            </w:pPr>
-            <w:r>
-              <w:t>People Development</w:t>
-            </w:r>
-          </w:p>
-        </w:tc>
-        <w:tc>
-          <w:tcPr>
-            <w:tcW w:w="2215" w:type="dxa"/>
-          </w:tcPr>
-          <w:p>
-            <w:pPr>
-              <w:cnfStyle w:val="000000100000"/>
-            </w:pPr>
-            <w:r>
-              <w:t>Training ratings data</w:t>
-            </w:r>
-          </w:p>
-        </w:tc>
-        <w:tc>
-          <w:tcPr>
-            <w:tcW w:w="2814" w:type="dxa"/>
-          </w:tcPr>
-          <w:p>
-            <w:pPr>
-              <w:pStyle w:val="IntenseQuote"/>
-              <w:spacing w:before="0" w:after="0"/>
-              <w:ind w:left="29"/>
-              <w:cnfStyle w:val="000000100000"/>
-            </w:pPr>
-            <w:r>
-              <w:t>Training Effectiveness</w:t>
-            </w:r>
-          </w:p>
-          <w:p>
-            <w:pPr>
-              <w:cnfStyle w:val="000000100000"/>
-            </w:pPr>
-            <w:r>
-              <w:t>Average of training Feedback ratings in a Month out of a possible rating of 10</w:t>
-            </w:r>
-          </w:p>
-        </w:tc>
-        <w:tc>
-          <w:tcPr>
-            <w:tcW w:w="1209" w:type="dxa"/>
-          </w:tcPr>
-          <w:p>
-            <w:pPr>
-              <w:cnfStyle w:val="000000100000"/>
-              <w:rPr>
-                <w:rFonts w:cstheme="minorHAnsi"/>
-              </w:rPr>
-            </w:pPr>
-            <w:r>
-              <w:t>8</w:t>
-            </w:r>
-            <w:r>
-              <w:rPr>
-                <w:rFonts w:cstheme="minorHAnsi"/>
-              </w:rPr>
-              <w:t>±</w:t>
-            </w:r>
-            <w:r>
-              <w:t>1</w:t>
-            </w:r>
+            </w:pPr>
+            <w:del w:id="52" w:author="Jalaj Mathur" w:date="2022-04-18T17:12:00Z">
+              <w:r>
+                <w:delText>8</w:delText>
+              </w:r>
+              <w:r>
+                <w:rPr>
+                  <w:rFonts w:cstheme="minorHAnsi"/>
+                </w:rPr>
+                <w:delText>±</w:delText>
+              </w:r>
+              <w:r>
+                <w:delText>1</w:delText>
+              </w:r>
+            </w:del>
           </w:p>
         </w:tc>
       </w:tr>
@@ -958,8 +1114,8 @@
       </w:pPr>
     </w:p>
     <w:sectPr>
-      <w:headerReference w:type="default" r:id="rId11"/>
-      <w:footerReference w:type="default" r:id="rId12"/>
+      <w:headerReference w:type="default" r:id="rId12"/>
+      <w:footerReference w:type="default" r:id="rId13"/>
       <w:pgSz w:w="15840" w:h="12240" w:orient="landscape"/>
       <w:pgMar w:top="1440" w:right="1440" w:bottom="2250" w:left="1440" w:header="720" w:footer="720" w:gutter="0"/>
       <w:cols w:space="720"/>
@@ -970,7 +1126,7 @@
 </file>
 
 <file path=word/endnotes.xml><?xml version="1.0" encoding="utf-8"?>
-<w:endnotes xmlns:ve="http://schemas.openxmlformats.org/markup-compatibility/2006" xmlns:o="urn:schemas-microsoft-com:office:office" xmlns:r="http://schemas.openxmlformats.org/officeDocument/2006/relationships" xmlns:m="http://schemas.openxmlformats.org/officeDocument/2006/math" xmlns:v="urn:schemas-microsoft-com:vml" xmlns:wp="http://schemas.openxmlformats.org/drawingml/2006/wordprocessingDrawing" xmlns:w10="urn:schemas-microsoft-com:office:word" xmlns:w="http://schemas.openxmlformats.org/wordprocessingml/2006/main" xmlns:wne="http://schemas.microsoft.com/office/word/2006/wordml">
+<w:endnotes xmlns:wpc="http://schemas.microsoft.com/office/word/2010/wordprocessingCanvas" xmlns:mc="http://schemas.openxmlformats.org/markup-compatibility/2006" xmlns:o="urn:schemas-microsoft-com:office:office" xmlns:r="http://schemas.openxmlformats.org/officeDocument/2006/relationships" xmlns:m="http://schemas.openxmlformats.org/officeDocument/2006/math" xmlns:v="urn:schemas-microsoft-com:vml" xmlns:wp14="http://schemas.microsoft.com/office/word/2010/wordprocessingDrawing" xmlns:wp="http://schemas.openxmlformats.org/drawingml/2006/wordprocessingDrawing" xmlns:w10="urn:schemas-microsoft-com:office:word" xmlns:w="http://schemas.openxmlformats.org/wordprocessingml/2006/main" xmlns:w14="http://schemas.microsoft.com/office/word/2010/wordml" xmlns:wpg="http://schemas.microsoft.com/office/word/2010/wordprocessingGroup" xmlns:wpi="http://schemas.microsoft.com/office/word/2010/wordprocessingInk" xmlns:wne="http://schemas.microsoft.com/office/word/2006/wordml" xmlns:wps="http://schemas.microsoft.com/office/word/2010/wordprocessingShape" mc:Ignorable="w14 wp14">
   <w:endnote w:type="separator" w:id="-1">
     <w:p>
       <w:pPr>
@@ -995,7 +1151,7 @@
 </file>
 
 <file path=word/footer1.xml><?xml version="1.0" encoding="utf-8"?>
-<w:ftr xmlns:ve="http://schemas.openxmlformats.org/markup-compatibility/2006" xmlns:o="urn:schemas-microsoft-com:office:office" xmlns:r="http://schemas.openxmlformats.org/officeDocument/2006/relationships" xmlns:m="http://schemas.openxmlformats.org/officeDocument/2006/math" xmlns:v="urn:schemas-microsoft-com:vml" xmlns:wp="http://schemas.openxmlformats.org/drawingml/2006/wordprocessingDrawing" xmlns:w10="urn:schemas-microsoft-com:office:word" xmlns:w="http://schemas.openxmlformats.org/wordprocessingml/2006/main" xmlns:wne="http://schemas.microsoft.com/office/word/2006/wordml">
+<w:ftr xmlns:wpc="http://schemas.microsoft.com/office/word/2010/wordprocessingCanvas" xmlns:mc="http://schemas.openxmlformats.org/markup-compatibility/2006" xmlns:o="urn:schemas-microsoft-com:office:office" xmlns:r="http://schemas.openxmlformats.org/officeDocument/2006/relationships" xmlns:m="http://schemas.openxmlformats.org/officeDocument/2006/math" xmlns:v="urn:schemas-microsoft-com:vml" xmlns:wp14="http://schemas.microsoft.com/office/word/2010/wordprocessingDrawing" xmlns:wp="http://schemas.openxmlformats.org/drawingml/2006/wordprocessingDrawing" xmlns:w10="urn:schemas-microsoft-com:office:word" xmlns:w="http://schemas.openxmlformats.org/wordprocessingml/2006/main" xmlns:w14="http://schemas.microsoft.com/office/word/2010/wordml" xmlns:wpg="http://schemas.microsoft.com/office/word/2010/wordprocessingGroup" xmlns:wpi="http://schemas.microsoft.com/office/word/2010/wordprocessingInk" xmlns:wne="http://schemas.microsoft.com/office/word/2006/wordml" xmlns:wps="http://schemas.microsoft.com/office/word/2010/wordprocessingShape" mc:Ignorable="w14 wp14">
   <w:p>
     <w:pPr>
       <w:pStyle w:val="Footer"/>
@@ -1015,7 +1171,7 @@
 </file>
 
 <file path=word/footnotes.xml><?xml version="1.0" encoding="utf-8"?>
-<w:footnotes xmlns:ve="http://schemas.openxmlformats.org/markup-compatibility/2006" xmlns:o="urn:schemas-microsoft-com:office:office" xmlns:r="http://schemas.openxmlformats.org/officeDocument/2006/relationships" xmlns:m="http://schemas.openxmlformats.org/officeDocument/2006/math" xmlns:v="urn:schemas-microsoft-com:vml" xmlns:wp="http://schemas.openxmlformats.org/drawingml/2006/wordprocessingDrawing" xmlns:w10="urn:schemas-microsoft-com:office:word" xmlns:w="http://schemas.openxmlformats.org/wordprocessingml/2006/main" xmlns:wne="http://schemas.microsoft.com/office/word/2006/wordml">
+<w:footnotes xmlns:wpc="http://schemas.microsoft.com/office/word/2010/wordprocessingCanvas" xmlns:mc="http://schemas.openxmlformats.org/markup-compatibility/2006" xmlns:o="urn:schemas-microsoft-com:office:office" xmlns:r="http://schemas.openxmlformats.org/officeDocument/2006/relationships" xmlns:m="http://schemas.openxmlformats.org/officeDocument/2006/math" xmlns:v="urn:schemas-microsoft-com:vml" xmlns:wp14="http://schemas.microsoft.com/office/word/2010/wordprocessingDrawing" xmlns:wp="http://schemas.openxmlformats.org/drawingml/2006/wordprocessingDrawing" xmlns:w10="urn:schemas-microsoft-com:office:word" xmlns:w="http://schemas.openxmlformats.org/wordprocessingml/2006/main" xmlns:w14="http://schemas.microsoft.com/office/word/2010/wordml" xmlns:wpg="http://schemas.microsoft.com/office/word/2010/wordprocessingGroup" xmlns:wpi="http://schemas.microsoft.com/office/word/2010/wordprocessingInk" xmlns:wne="http://schemas.microsoft.com/office/word/2006/wordml" xmlns:wps="http://schemas.microsoft.com/office/word/2010/wordprocessingShape" mc:Ignorable="w14 wp14">
   <w:footnote w:type="separator" w:id="-1">
     <w:p>
       <w:pPr>
@@ -1040,35 +1196,58 @@
 </file>
 
 <file path=word/header1.xml><?xml version="1.0" encoding="utf-8"?>
-<w:hdr xmlns:ve="http://schemas.openxmlformats.org/markup-compatibility/2006" xmlns:o="urn:schemas-microsoft-com:office:office" xmlns:r="http://schemas.openxmlformats.org/officeDocument/2006/relationships" xmlns:m="http://schemas.openxmlformats.org/officeDocument/2006/math" xmlns:v="urn:schemas-microsoft-com:vml" xmlns:wp="http://schemas.openxmlformats.org/drawingml/2006/wordprocessingDrawing" xmlns:w10="urn:schemas-microsoft-com:office:word" xmlns:w="http://schemas.openxmlformats.org/wordprocessingml/2006/main" xmlns:wne="http://schemas.microsoft.com/office/word/2006/wordml">
+<w:hdr xmlns:wpc="http://schemas.microsoft.com/office/word/2010/wordprocessingCanvas" xmlns:mc="http://schemas.openxmlformats.org/markup-compatibility/2006" xmlns:o="urn:schemas-microsoft-com:office:office" xmlns:r="http://schemas.openxmlformats.org/officeDocument/2006/relationships" xmlns:m="http://schemas.openxmlformats.org/officeDocument/2006/math" xmlns:v="urn:schemas-microsoft-com:vml" xmlns:wp14="http://schemas.microsoft.com/office/word/2010/wordprocessingDrawing" xmlns:wp="http://schemas.openxmlformats.org/drawingml/2006/wordprocessingDrawing" xmlns:w10="urn:schemas-microsoft-com:office:word" xmlns:w="http://schemas.openxmlformats.org/wordprocessingml/2006/main" xmlns:w14="http://schemas.microsoft.com/office/word/2010/wordml" xmlns:wpg="http://schemas.microsoft.com/office/word/2010/wordprocessingGroup" xmlns:wpi="http://schemas.microsoft.com/office/word/2010/wordprocessingInk" xmlns:wne="http://schemas.microsoft.com/office/word/2006/wordml" xmlns:wps="http://schemas.microsoft.com/office/word/2010/wordprocessingShape" mc:Ignorable="w14 wp14">
   <w:p>
     <w:pPr>
       <w:pStyle w:val="Header"/>
     </w:pPr>
-    <w:fldSimple w:instr=" TITLE  \* Upper  \* MERGEFORMAT ">
-      <w:r>
-        <w:t>BUSINESS OBJECTIVES TO PROCESS OBJECTIVES MAPPING</w:t>
-      </w:r>
-    </w:fldSimple>
+    <w:r>
+      <w:fldChar w:fldCharType="begin"/>
+    </w:r>
+    <w:r>
+      <w:instrText xml:space="preserve"> TITLE  \* Upper  \* MERGEFORMAT </w:instrText>
+    </w:r>
+    <w:r>
+      <w:fldChar w:fldCharType="separate"/>
+    </w:r>
+    <w:r>
+      <w:t>BUSINESS OBJECTIVES TO PROCESS OBJECTIVES MAPPING</w:t>
+    </w:r>
+    <w:r>
+      <w:fldChar w:fldCharType="end"/>
+    </w:r>
   </w:p>
   <w:p>
     <w:pPr>
       <w:pStyle w:val="Header"/>
     </w:pPr>
-    <w:fldSimple w:instr=" FILENAME  \* Upper  \* MERGEFORMAT ">
-      <w:r>
-        <w:rPr>
-          <w:noProof/>
-        </w:rPr>
-        <w:t>MSTL_BOTOPO.DOCX</w:t>
-      </w:r>
-    </w:fldSimple>
+    <w:r>
+      <w:fldChar w:fldCharType="begin"/>
+    </w:r>
+    <w:r>
+      <w:instrText xml:space="preserve"> FILENAME  \* Upper  \* MERGEFORMAT </w:instrText>
+    </w:r>
+    <w:r>
+      <w:fldChar w:fldCharType="separate"/>
+    </w:r>
+    <w:r>
+      <w:rPr>
+        <w:noProof/>
+      </w:rPr>
+      <w:t>MSTL_BOTOPO.DOCX</w:t>
+    </w:r>
+    <w:r>
+      <w:rPr>
+        <w:noProof/>
+      </w:rPr>
+      <w:fldChar w:fldCharType="end"/>
+    </w:r>
   </w:p>
 </w:hdr>
 </file>
 
 <file path=word/numbering.xml><?xml version="1.0" encoding="utf-8"?>
-<w:numbering xmlns:ve="http://schemas.openxmlformats.org/markup-compatibility/2006" xmlns:o="urn:schemas-microsoft-com:office:office" xmlns:r="http://schemas.openxmlformats.org/officeDocument/2006/relationships" xmlns:m="http://schemas.openxmlformats.org/officeDocument/2006/math" xmlns:v="urn:schemas-microsoft-com:vml" xmlns:wp="http://schemas.openxmlformats.org/drawingml/2006/wordprocessingDrawing" xmlns:w10="urn:schemas-microsoft-com:office:word" xmlns:w="http://schemas.openxmlformats.org/wordprocessingml/2006/main" xmlns:wne="http://schemas.microsoft.com/office/word/2006/wordml">
+<w:numbering xmlns:wpc="http://schemas.microsoft.com/office/word/2010/wordprocessingCanvas" xmlns:mc="http://schemas.openxmlformats.org/markup-compatibility/2006" xmlns:o="urn:schemas-microsoft-com:office:office" xmlns:r="http://schemas.openxmlformats.org/officeDocument/2006/relationships" xmlns:m="http://schemas.openxmlformats.org/officeDocument/2006/math" xmlns:v="urn:schemas-microsoft-com:vml" xmlns:wp14="http://schemas.microsoft.com/office/word/2010/wordprocessingDrawing" xmlns:wp="http://schemas.openxmlformats.org/drawingml/2006/wordprocessingDrawing" xmlns:w10="urn:schemas-microsoft-com:office:word" xmlns:w="http://schemas.openxmlformats.org/wordprocessingml/2006/main" xmlns:w14="http://schemas.microsoft.com/office/word/2010/wordml" xmlns:wpg="http://schemas.microsoft.com/office/word/2010/wordprocessingGroup" xmlns:wpi="http://schemas.microsoft.com/office/word/2010/wordprocessingInk" xmlns:wne="http://schemas.microsoft.com/office/word/2006/wordml" xmlns:wps="http://schemas.microsoft.com/office/word/2010/wordprocessingShape" mc:Ignorable="w14 wp14">
   <w:abstractNum w:abstractNumId="0">
     <w:nsid w:val="0820680A"/>
     <w:multiLevelType w:val="hybridMultilevel"/>
@@ -1397,7 +1576,7 @@
 </file>
 
 <file path=word/styles.xml><?xml version="1.0" encoding="utf-8"?>
-<w:styles xmlns:r="http://schemas.openxmlformats.org/officeDocument/2006/relationships" xmlns:w="http://schemas.openxmlformats.org/wordprocessingml/2006/main">
+<w:styles xmlns:mc="http://schemas.openxmlformats.org/markup-compatibility/2006" xmlns:r="http://schemas.openxmlformats.org/officeDocument/2006/relationships" xmlns:w="http://schemas.openxmlformats.org/wordprocessingml/2006/main" xmlns:w14="http://schemas.microsoft.com/office/word/2010/wordml" mc:Ignorable="w14">
   <w:docDefaults>
     <w:rPrDefault>
       <w:rPr>
@@ -1615,7 +1794,6 @@
     <w:uiPriority w:val="99"/>
     <w:semiHidden/>
     <w:unhideWhenUsed/>
-    <w:qFormat/>
     <w:tblPr>
       <w:tblInd w:w="0" w:type="dxa"/>
       <w:tblCellMar>
@@ -2466,21 +2644,6 @@
 </file>
 
 <file path=customXml/item1.xml><?xml version="1.0" encoding="utf-8"?>
-<p:properties xmlns:p="http://schemas.microsoft.com/office/2006/metadata/properties" xmlns:xsi="http://www.w3.org/2001/XMLSchema-instance">
-  <documentManagement/>
-</p:properties>
-</file>
-
-<file path=customXml/item2.xml><?xml version="1.0" encoding="utf-8"?>
-<?mso-contentType ?>
-<FormTemplates xmlns="http://schemas.microsoft.com/sharepoint/v3/contenttype/forms">
-  <Display>DocumentLibraryForm</Display>
-  <Edit>DocumentLibraryForm</Edit>
-  <New>DocumentLibraryForm</New>
-</FormTemplates>
-</file>
-
-<file path=customXml/item3.xml><?xml version="1.0" encoding="utf-8"?>
 <ct:contentTypeSchema xmlns:ct="http://schemas.microsoft.com/office/2006/metadata/contentType" xmlns:ma="http://schemas.microsoft.com/office/2006/metadata/properties/metaAttributes" ct:_="" ma:_="" ma:contentTypeName="Document" ma:contentTypeID="0x01010005A068604E74C047BC66B3ED07869872" ma:contentTypeVersion="0" ma:contentTypeDescription="Create a new document." ma:contentTypeScope="" ma:versionID="7d65b694ac3f1c289d6201da35c196e2">
   <xsd:schema xmlns:xsd="http://www.w3.org/2001/XMLSchema" xmlns:p="http://schemas.microsoft.com/office/2006/metadata/properties" targetNamespace="http://schemas.microsoft.com/office/2006/metadata/properties" ma:root="true" ma:fieldsID="4aeb20c0e3442673af7ee10786458764">
     <xsd:element name="properties">
@@ -2529,27 +2692,26 @@
 </ct:contentTypeSchema>
 </file>
 
+<file path=customXml/item2.xml><?xml version="1.0" encoding="utf-8"?>
+<?mso-contentType ?>
+<FormTemplates xmlns="http://schemas.microsoft.com/sharepoint/v3/contenttype/forms">
+  <Display>DocumentLibraryForm</Display>
+  <Edit>DocumentLibraryForm</Edit>
+  <New>DocumentLibraryForm</New>
+</FormTemplates>
+</file>
+
+<file path=customXml/item3.xml><?xml version="1.0" encoding="utf-8"?>
+<p:properties xmlns:p="http://schemas.microsoft.com/office/2006/metadata/properties" xmlns:xsi="http://www.w3.org/2001/XMLSchema-instance">
+  <documentManagement/>
+</p:properties>
+</file>
+
 <file path=customXml/item4.xml><?xml version="1.0" encoding="utf-8"?>
 <b:Sources xmlns:b="http://schemas.openxmlformats.org/officeDocument/2006/bibliography" xmlns="http://schemas.openxmlformats.org/officeDocument/2006/bibliography" SelectedStyle="\APA.XSL" StyleName="APA"/>
 </file>
 
 <file path=customXml/itemProps1.xml><?xml version="1.0" encoding="utf-8"?>
-<ds:datastoreItem xmlns:ds="http://schemas.openxmlformats.org/officeDocument/2006/customXml" ds:itemID="{E8C8EC96-B22C-4176-9C6C-ADABFA142398}">
-  <ds:schemaRefs>
-    <ds:schemaRef ds:uri="http://schemas.microsoft.com/office/2006/metadata/properties"/>
-  </ds:schemaRefs>
-</ds:datastoreItem>
-</file>
-
-<file path=customXml/itemProps2.xml><?xml version="1.0" encoding="utf-8"?>
-<ds:datastoreItem xmlns:ds="http://schemas.openxmlformats.org/officeDocument/2006/customXml" ds:itemID="{6D9B862F-E80A-4912-B1CA-EDFCB47AA46D}">
-  <ds:schemaRefs>
-    <ds:schemaRef ds:uri="http://schemas.microsoft.com/sharepoint/v3/contenttype/forms"/>
-  </ds:schemaRefs>
-</ds:datastoreItem>
-</file>
-
-<file path=customXml/itemProps3.xml><?xml version="1.0" encoding="utf-8"?>
 <ds:datastoreItem xmlns:ds="http://schemas.openxmlformats.org/officeDocument/2006/customXml" ds:itemID="{EC1BA7AB-44E2-4542-B00C-4E892743B8CF}">
   <ds:schemaRefs>
     <ds:schemaRef ds:uri="http://schemas.microsoft.com/office/2006/metadata/contentType"/>
@@ -2564,8 +2726,24 @@
 </ds:datastoreItem>
 </file>
 
+<file path=customXml/itemProps2.xml><?xml version="1.0" encoding="utf-8"?>
+<ds:datastoreItem xmlns:ds="http://schemas.openxmlformats.org/officeDocument/2006/customXml" ds:itemID="{6D9B862F-E80A-4912-B1CA-EDFCB47AA46D}">
+  <ds:schemaRefs>
+    <ds:schemaRef ds:uri="http://schemas.microsoft.com/sharepoint/v3/contenttype/forms"/>
+  </ds:schemaRefs>
+</ds:datastoreItem>
+</file>
+
+<file path=customXml/itemProps3.xml><?xml version="1.0" encoding="utf-8"?>
+<ds:datastoreItem xmlns:ds="http://schemas.openxmlformats.org/officeDocument/2006/customXml" ds:itemID="{E8C8EC96-B22C-4176-9C6C-ADABFA142398}">
+  <ds:schemaRefs>
+    <ds:schemaRef ds:uri="http://schemas.microsoft.com/office/2006/metadata/properties"/>
+  </ds:schemaRefs>
+</ds:datastoreItem>
+</file>
+
 <file path=customXml/itemProps4.xml><?xml version="1.0" encoding="utf-8"?>
-<ds:datastoreItem xmlns:ds="http://schemas.openxmlformats.org/officeDocument/2006/customXml" ds:itemID="{D48C40F0-E7E9-4787-ABEE-ACFAAE338CDE}">
+<ds:datastoreItem xmlns:ds="http://schemas.openxmlformats.org/officeDocument/2006/customXml" ds:itemID="{592CFA9D-0A2A-4CCB-8539-33E04838CE30}">
   <ds:schemaRefs>
     <ds:schemaRef ds:uri="http://schemas.openxmlformats.org/officeDocument/2006/bibliography"/>
   </ds:schemaRefs>

</xml_diff>

<commit_message>
Finalised measurement procedures and templates
</commit_message>
<xml_diff>
--- a/Support/Measurement and Analysis/MSTL_BOTOPO.docx
+++ b/Support/Measurement and Analysis/MSTL_BOTOPO.docx
@@ -48,7 +48,7 @@
         <w:tc>
           <w:tcPr>
             <w:cnfStyle w:val="001000000000" w:firstRow="0" w:lastRow="0" w:firstColumn="1" w:lastColumn="0" w:oddVBand="0" w:evenVBand="0" w:oddHBand="0" w:evenHBand="0" w:firstRowFirstColumn="0" w:firstRowLastColumn="0" w:lastRowFirstColumn="0" w:lastRowLastColumn="0"/>
-            <w:tcW w:w="1397" w:type="dxa"/>
+            <w:tcW w:w="1410" w:type="dxa"/>
           </w:tcPr>
           <w:p>
             <w:r>
@@ -58,7 +58,7 @@
         </w:tc>
         <w:tc>
           <w:tcPr>
-            <w:tcW w:w="2130" w:type="dxa"/>
+            <w:tcW w:w="2128" w:type="dxa"/>
           </w:tcPr>
           <w:p>
             <w:pPr>
@@ -71,7 +71,7 @@
         </w:tc>
         <w:tc>
           <w:tcPr>
-            <w:tcW w:w="1965" w:type="dxa"/>
+            <w:tcW w:w="1864" w:type="dxa"/>
           </w:tcPr>
           <w:p>
             <w:pPr>
@@ -84,7 +84,7 @@
         </w:tc>
         <w:tc>
           <w:tcPr>
-            <w:tcW w:w="1586" w:type="dxa"/>
+            <w:tcW w:w="1512" w:type="dxa"/>
           </w:tcPr>
           <w:p>
             <w:pPr>
@@ -97,7 +97,7 @@
         </w:tc>
         <w:tc>
           <w:tcPr>
-            <w:tcW w:w="1034" w:type="dxa"/>
+            <w:tcW w:w="1427" w:type="dxa"/>
           </w:tcPr>
           <w:p>
             <w:pPr>
@@ -110,7 +110,7 @@
         </w:tc>
         <w:tc>
           <w:tcPr>
-            <w:tcW w:w="2215" w:type="dxa"/>
+            <w:tcW w:w="2106" w:type="dxa"/>
           </w:tcPr>
           <w:p>
             <w:pPr>
@@ -123,7 +123,7 @@
         </w:tc>
         <w:tc>
           <w:tcPr>
-            <w:tcW w:w="2814" w:type="dxa"/>
+            <w:tcW w:w="2715" w:type="dxa"/>
           </w:tcPr>
           <w:p>
             <w:pPr>
@@ -136,7 +136,7 @@
         </w:tc>
         <w:tc>
           <w:tcPr>
-            <w:tcW w:w="1209" w:type="dxa"/>
+            <w:tcW w:w="1188" w:type="dxa"/>
           </w:tcPr>
           <w:p>
             <w:pPr>
@@ -156,7 +156,7 @@
         <w:tc>
           <w:tcPr>
             <w:cnfStyle w:val="001000000000" w:firstRow="0" w:lastRow="0" w:firstColumn="1" w:lastColumn="0" w:oddVBand="0" w:evenVBand="0" w:oddHBand="0" w:evenHBand="0" w:firstRowFirstColumn="0" w:firstRowLastColumn="0" w:lastRowFirstColumn="0" w:lastRowLastColumn="0"/>
-            <w:tcW w:w="1397" w:type="dxa"/>
+            <w:tcW w:w="1410" w:type="dxa"/>
           </w:tcPr>
           <w:p>
             <w:r>
@@ -166,7 +166,7 @@
         </w:tc>
         <w:tc>
           <w:tcPr>
-            <w:tcW w:w="2130" w:type="dxa"/>
+            <w:tcW w:w="2128" w:type="dxa"/>
           </w:tcPr>
           <w:p>
             <w:pPr>
@@ -175,16 +175,9 @@
             <w:r>
               <w:t xml:space="preserve">How many defects are detected in the </w:t>
             </w:r>
-            <w:ins w:id="0" w:author="Jalaj Mathur" w:date="2022-04-18T17:04:00Z">
-              <w:r>
-                <w:t>products being manufactured</w:t>
-              </w:r>
-            </w:ins>
-            <w:del w:id="1" w:author="Jalaj Mathur" w:date="2022-04-18T17:04:00Z">
-              <w:r>
-                <w:delText>project lifecycle</w:delText>
-              </w:r>
-            </w:del>
+            <w:r>
+              <w:t>products being manufactured</w:t>
+            </w:r>
             <w:r>
               <w:t>?</w:t>
             </w:r>
@@ -192,7 +185,7 @@
         </w:tc>
         <w:tc>
           <w:tcPr>
-            <w:tcW w:w="1965" w:type="dxa"/>
+            <w:tcW w:w="1864" w:type="dxa"/>
           </w:tcPr>
           <w:p>
             <w:pPr>
@@ -208,7 +201,7 @@
         </w:tc>
         <w:tc>
           <w:tcPr>
-            <w:tcW w:w="1586" w:type="dxa"/>
+            <w:tcW w:w="1512" w:type="dxa"/>
           </w:tcPr>
           <w:p>
             <w:pPr>
@@ -245,7 +238,7 @@
         </w:tc>
         <w:tc>
           <w:tcPr>
-            <w:tcW w:w="1034" w:type="dxa"/>
+            <w:tcW w:w="1427" w:type="dxa"/>
           </w:tcPr>
           <w:p>
             <w:pPr>
@@ -258,7 +251,7 @@
         </w:tc>
         <w:tc>
           <w:tcPr>
-            <w:tcW w:w="2215" w:type="dxa"/>
+            <w:tcW w:w="2106" w:type="dxa"/>
           </w:tcPr>
           <w:p>
             <w:pPr>
@@ -273,24 +266,12 @@
             <w:r>
               <w:t xml:space="preserve"> </w:t>
             </w:r>
-            <w:ins w:id="2" w:author="Jalaj Mathur" w:date="2022-04-18T17:05:00Z">
-              <w:r>
-                <w:t xml:space="preserve">the </w:t>
-              </w:r>
-              <w:r>
-                <w:t>products being manufactured</w:t>
-              </w:r>
-            </w:ins>
-            <w:ins w:id="3" w:author="Jalaj Mathur" w:date="2022-04-18T17:06:00Z">
-              <w:r>
-                <w:t xml:space="preserve"> in the month</w:t>
-              </w:r>
-            </w:ins>
-            <w:del w:id="4" w:author="Jalaj Mathur" w:date="2022-04-18T17:05:00Z">
-              <w:r>
-                <w:delText>Validation</w:delText>
-              </w:r>
-            </w:del>
+            <w:r>
+              <w:t>the products being manufactured</w:t>
+            </w:r>
+            <w:r>
+              <w:t xml:space="preserve"> in the month</w:t>
+            </w:r>
           </w:p>
           <w:p>
             <w:pPr>
@@ -301,26 +282,14 @@
             <w:pPr>
               <w:cnfStyle w:val="000000100000" w:firstRow="0" w:lastRow="0" w:firstColumn="0" w:lastColumn="0" w:oddVBand="0" w:evenVBand="0" w:oddHBand="1" w:evenHBand="0" w:firstRowFirstColumn="0" w:firstRowLastColumn="0" w:lastRowFirstColumn="0" w:lastRowLastColumn="0"/>
             </w:pPr>
-            <w:del w:id="5" w:author="Jalaj Mathur" w:date="2022-04-18T17:05:00Z">
-              <w:r>
-                <w:delText>Total number of Person hours in the Project</w:delText>
-              </w:r>
-            </w:del>
-            <w:ins w:id="6" w:author="Jalaj Mathur" w:date="2022-04-18T17:05:00Z">
-              <w:r>
-                <w:t># of quantity produced</w:t>
-              </w:r>
-            </w:ins>
-            <w:ins w:id="7" w:author="Jalaj Mathur" w:date="2022-04-18T17:06:00Z">
-              <w:r>
-                <w:t xml:space="preserve"> in the month</w:t>
-              </w:r>
-            </w:ins>
-          </w:p>
-        </w:tc>
-        <w:tc>
-          <w:tcPr>
-            <w:tcW w:w="2814" w:type="dxa"/>
+            <w:r>
+              <w:t># of quantity produced in the month</w:t>
+            </w:r>
+          </w:p>
+        </w:tc>
+        <w:tc>
+          <w:tcPr>
+            <w:tcW w:w="2715" w:type="dxa"/>
           </w:tcPr>
           <w:p>
             <w:pPr>
@@ -329,91 +298,33 @@
               <w:ind w:left="0"/>
               <w:cnfStyle w:val="000000100000" w:firstRow="0" w:lastRow="0" w:firstColumn="0" w:lastColumn="0" w:oddVBand="0" w:evenVBand="0" w:oddHBand="1" w:evenHBand="0" w:firstRowFirstColumn="0" w:firstRowLastColumn="0" w:lastRowFirstColumn="0" w:lastRowLastColumn="0"/>
             </w:pPr>
-            <w:del w:id="8" w:author="Jalaj Mathur" w:date="2022-04-18T17:06:00Z">
-              <w:r>
-                <w:delText>Product Defect Density</w:delText>
-              </w:r>
-            </w:del>
-            <w:ins w:id="9" w:author="Jalaj Mathur" w:date="2022-04-18T17:06:00Z">
-              <w:r>
-                <w:t>Line Rejection Percentage</w:t>
-              </w:r>
-            </w:ins>
+            <w:r>
+              <w:t>Line Rejection Percentage</w:t>
+            </w:r>
           </w:p>
           <w:p>
             <w:pPr>
               <w:cnfStyle w:val="000000100000" w:firstRow="0" w:lastRow="0" w:firstColumn="0" w:lastColumn="0" w:oddVBand="0" w:evenVBand="0" w:oddHBand="1" w:evenHBand="0" w:firstRowFirstColumn="0" w:firstRowLastColumn="0" w:lastRowFirstColumn="0" w:lastRowLastColumn="0"/>
             </w:pPr>
-            <w:ins w:id="10" w:author="Jalaj Mathur" w:date="2022-04-18T17:07:00Z">
-              <w:r>
-                <w:t>Line rejection percentage is the ratio of total line failures in a month and the total quantity produced in the month</w:t>
-              </w:r>
-            </w:ins>
-            <w:del w:id="11" w:author="Jalaj Mathur" w:date="2022-04-18T17:07:00Z">
-              <w:r>
-                <w:delText xml:space="preserve">Product </w:delText>
-              </w:r>
-              <w:r>
-                <w:delText>Defect De</w:delText>
-              </w:r>
-              <w:r>
-                <w:delText>nsity is the number of validation</w:delText>
-              </w:r>
-              <w:r>
-                <w:delText xml:space="preserve"> defects detected in </w:delText>
-              </w:r>
-              <w:r>
-                <w:delText xml:space="preserve">the product </w:delText>
-              </w:r>
-              <w:r>
-                <w:delText xml:space="preserve">divided by the size of </w:delText>
-              </w:r>
-              <w:r>
-                <w:delText>the product defined as proportional to the actual person hours expended in the project</w:delText>
-              </w:r>
-            </w:del>
-            <w:ins w:id="12" w:author="Jalaj Mathur" w:date="2022-04-18T17:07:00Z">
-              <w:r>
-                <w:t>.</w:t>
-              </w:r>
-            </w:ins>
-          </w:p>
-        </w:tc>
-        <w:tc>
-          <w:tcPr>
-            <w:tcW w:w="1209" w:type="dxa"/>
+            <w:r>
+              <w:t>Line rejection percentage is the ratio of total line failures in a month and the total quantity produced in the month.</w:t>
+            </w:r>
+          </w:p>
+        </w:tc>
+        <w:tc>
+          <w:tcPr>
+            <w:tcW w:w="1188" w:type="dxa"/>
           </w:tcPr>
           <w:p>
             <w:pPr>
               <w:cnfStyle w:val="000000100000" w:firstRow="0" w:lastRow="0" w:firstColumn="0" w:lastColumn="0" w:oddVBand="0" w:evenVBand="0" w:oddHBand="1" w:evenHBand="0" w:firstRowFirstColumn="0" w:firstRowLastColumn="0" w:lastRowFirstColumn="0" w:lastRowLastColumn="0"/>
             </w:pPr>
-            <w:ins w:id="13" w:author="Jalaj Mathur" w:date="2022-04-18T17:13:00Z">
-              <w:r>
-                <w:rPr>
-                  <w:rFonts w:cstheme="minorHAnsi"/>
-                </w:rPr>
-                <w:t>±</w:t>
-              </w:r>
-              <w:r>
-                <w:rPr>
-                  <w:rFonts w:cstheme="minorHAnsi"/>
-                </w:rPr>
-                <w:t>5</w:t>
-              </w:r>
-              <w:bookmarkStart w:id="14" w:name="_GoBack"/>
-              <w:bookmarkEnd w:id="14"/>
-              <w:r>
-                <w:rPr>
-                  <w:rFonts w:cstheme="minorHAnsi"/>
-                </w:rPr>
-                <w:t>%</w:t>
-              </w:r>
-            </w:ins>
-            <w:del w:id="15" w:author="Jalaj Mathur" w:date="2022-04-18T17:13:00Z">
-              <w:r>
-                <w:delText>TBD</w:delText>
-              </w:r>
-            </w:del>
+            <w:r>
+              <w:rPr>
+                <w:rFonts w:cstheme="minorHAnsi"/>
+              </w:rPr>
+              <w:t>±5%</w:t>
+            </w:r>
           </w:p>
         </w:tc>
       </w:tr>
@@ -424,296 +335,95 @@
         <w:tc>
           <w:tcPr>
             <w:cnfStyle w:val="001000000000" w:firstRow="0" w:lastRow="0" w:firstColumn="1" w:lastColumn="0" w:oddVBand="0" w:evenVBand="0" w:oddHBand="0" w:evenHBand="0" w:firstRowFirstColumn="0" w:firstRowLastColumn="0" w:lastRowFirstColumn="0" w:lastRowLastColumn="0"/>
-            <w:tcW w:w="1397" w:type="dxa"/>
-          </w:tcPr>
-          <w:p>
-            <w:del w:id="16" w:author="Jalaj Mathur" w:date="2022-04-18T17:12:00Z">
-              <w:r>
-                <w:delText>Improve Quality of the Pr</w:delText>
-              </w:r>
-              <w:r>
-                <w:delText>oject’s Process</w:delText>
-              </w:r>
-            </w:del>
-          </w:p>
-        </w:tc>
-        <w:tc>
-          <w:tcPr>
-            <w:tcW w:w="2130" w:type="dxa"/>
+            <w:tcW w:w="1410" w:type="dxa"/>
+          </w:tcPr>
+          <w:p>
+            <w:r>
+              <w:t>Improve on-Time Delivery Performance</w:t>
+            </w:r>
+          </w:p>
+        </w:tc>
+        <w:tc>
+          <w:tcPr>
+            <w:tcW w:w="2128" w:type="dxa"/>
           </w:tcPr>
           <w:p>
             <w:pPr>
               <w:cnfStyle w:val="000000000000" w:firstRow="0" w:lastRow="0" w:firstColumn="0" w:lastColumn="0" w:oddVBand="0" w:evenVBand="0" w:oddHBand="0" w:evenHBand="0" w:firstRowFirstColumn="0" w:firstRowLastColumn="0" w:lastRowFirstColumn="0" w:lastRowLastColumn="0"/>
             </w:pPr>
-            <w:del w:id="17" w:author="Jalaj Mathur" w:date="2022-04-18T17:12:00Z">
-              <w:r>
-                <w:delText>How many NCs are detected in the project lifecycle?</w:delText>
-              </w:r>
-            </w:del>
-          </w:p>
-        </w:tc>
-        <w:tc>
-          <w:tcPr>
-            <w:tcW w:w="1965" w:type="dxa"/>
+            <w:r>
+              <w:t>What percentage of projects is delivered on-time?</w:t>
+            </w:r>
+          </w:p>
+        </w:tc>
+        <w:tc>
+          <w:tcPr>
+            <w:tcW w:w="1864" w:type="dxa"/>
           </w:tcPr>
           <w:p>
             <w:pPr>
               <w:cnfStyle w:val="000000000000" w:firstRow="0" w:lastRow="0" w:firstColumn="0" w:lastColumn="0" w:oddVBand="0" w:evenVBand="0" w:oddHBand="0" w:evenHBand="0" w:firstRowFirstColumn="0" w:firstRowLastColumn="0" w:lastRowFirstColumn="0" w:lastRowLastColumn="0"/>
             </w:pPr>
-            <w:del w:id="18" w:author="Jalaj Mathur" w:date="2022-04-18T17:12:00Z">
-              <w:r>
-                <w:delText>To reduce the number of process defects in the product delivered to the customer</w:delText>
-              </w:r>
-              <w:r>
-                <w:delText>.</w:delText>
-              </w:r>
-            </w:del>
-          </w:p>
-        </w:tc>
-        <w:tc>
-          <w:tcPr>
-            <w:tcW w:w="1586" w:type="dxa"/>
+            <w:r>
+              <w:t>To determine the variance between the estimated and actual schedules.</w:t>
+            </w:r>
+          </w:p>
+        </w:tc>
+        <w:tc>
+          <w:tcPr>
+            <w:tcW w:w="1512" w:type="dxa"/>
           </w:tcPr>
           <w:p>
             <w:pPr>
               <w:cnfStyle w:val="000000000000" w:firstRow="0" w:lastRow="0" w:firstColumn="0" w:lastColumn="0" w:oddVBand="0" w:evenVBand="0" w:oddHBand="0" w:evenHBand="0" w:firstRowFirstColumn="0" w:firstRowLastColumn="0" w:lastRowFirstColumn="0" w:lastRowLastColumn="0"/>
             </w:pPr>
-            <w:del w:id="19" w:author="Jalaj Mathur" w:date="2022-04-18T17:12:00Z">
-              <w:r>
-                <w:delText>All Processes</w:delText>
-              </w:r>
-            </w:del>
-          </w:p>
-        </w:tc>
-        <w:tc>
-          <w:tcPr>
-            <w:tcW w:w="1034" w:type="dxa"/>
-          </w:tcPr>
+            <w:r>
+              <w:t>-Project Planning</w:t>
+            </w:r>
+          </w:p>
           <w:p>
             <w:pPr>
               <w:cnfStyle w:val="000000000000" w:firstRow="0" w:lastRow="0" w:firstColumn="0" w:lastColumn="0" w:oddVBand="0" w:evenVBand="0" w:oddHBand="0" w:evenHBand="0" w:firstRowFirstColumn="0" w:firstRowLastColumn="0" w:lastRowFirstColumn="0" w:lastRowLastColumn="0"/>
             </w:pPr>
-            <w:del w:id="20" w:author="Jalaj Mathur" w:date="2022-04-18T17:12:00Z">
-              <w:r>
-                <w:delText>Quality</w:delText>
-              </w:r>
-            </w:del>
-          </w:p>
-        </w:tc>
-        <w:tc>
-          <w:tcPr>
-            <w:tcW w:w="2215" w:type="dxa"/>
+            <w:r>
+              <w:t>-Project Monitoring and Control</w:t>
+            </w:r>
+          </w:p>
+        </w:tc>
+        <w:tc>
+          <w:tcPr>
+            <w:tcW w:w="1427" w:type="dxa"/>
           </w:tcPr>
           <w:p>
             <w:pPr>
               <w:cnfStyle w:val="000000000000" w:firstRow="0" w:lastRow="0" w:firstColumn="0" w:lastColumn="0" w:oddVBand="0" w:evenVBand="0" w:oddHBand="0" w:evenHBand="0" w:firstRowFirstColumn="0" w:firstRowLastColumn="0" w:lastRowFirstColumn="0" w:lastRowLastColumn="0"/>
-              <w:rPr>
-                <w:del w:id="21" w:author="Jalaj Mathur" w:date="2022-04-18T17:12:00Z"/>
-              </w:rPr>
-            </w:pPr>
-            <w:del w:id="22" w:author="Jalaj Mathur" w:date="2022-04-18T17:12:00Z">
-              <w:r>
-                <w:delText xml:space="preserve"># of </w:delText>
-              </w:r>
-              <w:r>
-                <w:delText xml:space="preserve">major </w:delText>
-              </w:r>
-              <w:r>
-                <w:delText xml:space="preserve">Non- conformances from </w:delText>
-              </w:r>
-              <w:r>
-                <w:delText>Audit log</w:delText>
-              </w:r>
-            </w:del>
-          </w:p>
+            </w:pPr>
+            <w:r>
+              <w:t>Delivery</w:t>
+            </w:r>
+          </w:p>
+        </w:tc>
+        <w:tc>
+          <w:tcPr>
+            <w:tcW w:w="2106" w:type="dxa"/>
+          </w:tcPr>
           <w:p>
             <w:pPr>
               <w:cnfStyle w:val="000000000000" w:firstRow="0" w:lastRow="0" w:firstColumn="0" w:lastColumn="0" w:oddVBand="0" w:evenVBand="0" w:oddHBand="0" w:evenHBand="0" w:firstRowFirstColumn="0" w:firstRowLastColumn="0" w:lastRowFirstColumn="0" w:lastRowLastColumn="0"/>
-              <w:rPr>
-                <w:del w:id="23" w:author="Jalaj Mathur" w:date="2022-04-18T17:12:00Z"/>
-              </w:rPr>
-            </w:pPr>
-            <w:del w:id="24" w:author="Jalaj Mathur" w:date="2022-04-18T17:12:00Z">
-              <w:r>
-                <w:delText># of minor Non- conformances from Audit log</w:delText>
-              </w:r>
-            </w:del>
+            </w:pPr>
+            <w:r>
+              <w:t>Planned milestone dates</w:t>
+            </w:r>
           </w:p>
           <w:p>
             <w:pPr>
               <w:cnfStyle w:val="000000000000" w:firstRow="0" w:lastRow="0" w:firstColumn="0" w:lastColumn="0" w:oddVBand="0" w:evenVBand="0" w:oddHBand="0" w:evenHBand="0" w:firstRowFirstColumn="0" w:firstRowLastColumn="0" w:lastRowFirstColumn="0" w:lastRowLastColumn="0"/>
-              <w:rPr>
-                <w:del w:id="25" w:author="Jalaj Mathur" w:date="2022-04-18T17:12:00Z"/>
-              </w:rPr>
             </w:pPr>
           </w:p>
           <w:p>
             <w:pPr>
               <w:cnfStyle w:val="000000000000" w:firstRow="0" w:lastRow="0" w:firstColumn="0" w:lastColumn="0" w:oddVBand="0" w:evenVBand="0" w:oddHBand="0" w:evenHBand="0" w:firstRowFirstColumn="0" w:firstRowLastColumn="0" w:lastRowFirstColumn="0" w:lastRowLastColumn="0"/>
             </w:pPr>
-            <w:del w:id="26" w:author="Jalaj Mathur" w:date="2022-04-18T17:12:00Z">
-              <w:r>
-                <w:delText>Total number of Person hours in the Project</w:delText>
-              </w:r>
-            </w:del>
-          </w:p>
-        </w:tc>
-        <w:tc>
-          <w:tcPr>
-            <w:tcW w:w="2814" w:type="dxa"/>
-          </w:tcPr>
-          <w:p>
-            <w:pPr>
-              <w:pStyle w:val="IntenseQuote"/>
-              <w:spacing w:before="0" w:after="0"/>
-              <w:ind w:left="0"/>
-              <w:cnfStyle w:val="000000000000" w:firstRow="0" w:lastRow="0" w:firstColumn="0" w:lastColumn="0" w:oddVBand="0" w:evenVBand="0" w:oddHBand="0" w:evenHBand="0" w:firstRowFirstColumn="0" w:firstRowLastColumn="0" w:lastRowFirstColumn="0" w:lastRowLastColumn="0"/>
-              <w:rPr>
-                <w:del w:id="27" w:author="Jalaj Mathur" w:date="2022-04-18T17:12:00Z"/>
-              </w:rPr>
-            </w:pPr>
-            <w:del w:id="28" w:author="Jalaj Mathur" w:date="2022-04-18T17:12:00Z">
-              <w:r>
-                <w:delText>Project’s Process Defect Density</w:delText>
-              </w:r>
-            </w:del>
-          </w:p>
-          <w:p>
-            <w:pPr>
-              <w:cnfStyle w:val="000000000000" w:firstRow="0" w:lastRow="0" w:firstColumn="0" w:lastColumn="0" w:oddVBand="0" w:evenVBand="0" w:oddHBand="0" w:evenHBand="0" w:firstRowFirstColumn="0" w:firstRowLastColumn="0" w:lastRowFirstColumn="0" w:lastRowLastColumn="0"/>
-            </w:pPr>
-            <w:del w:id="29" w:author="Jalaj Mathur" w:date="2022-04-18T17:12:00Z">
-              <w:r>
-                <w:delText xml:space="preserve">Project’s Process </w:delText>
-              </w:r>
-              <w:r>
-                <w:delText>Defect De</w:delText>
-              </w:r>
-              <w:r>
-                <w:delText xml:space="preserve">nsity is the number of Non-conformances </w:delText>
-              </w:r>
-              <w:r>
-                <w:delText xml:space="preserve">divided by the size of </w:delText>
-              </w:r>
-              <w:r>
-                <w:delText>the product defined as proportional to the actual person hours expended in the project</w:delText>
-              </w:r>
-            </w:del>
-          </w:p>
-        </w:tc>
-        <w:tc>
-          <w:tcPr>
-            <w:tcW w:w="1209" w:type="dxa"/>
-          </w:tcPr>
-          <w:p>
-            <w:pPr>
-              <w:cnfStyle w:val="000000000000" w:firstRow="0" w:lastRow="0" w:firstColumn="0" w:lastColumn="0" w:oddVBand="0" w:evenVBand="0" w:oddHBand="0" w:evenHBand="0" w:firstRowFirstColumn="0" w:firstRowLastColumn="0" w:lastRowFirstColumn="0" w:lastRowLastColumn="0"/>
-            </w:pPr>
-            <w:del w:id="30" w:author="Jalaj Mathur" w:date="2022-04-18T17:12:00Z">
-              <w:r>
-                <w:delText>TBD</w:delText>
-              </w:r>
-            </w:del>
-          </w:p>
-        </w:tc>
-      </w:tr>
-      <w:tr>
-        <w:trPr>
-          <w:cnfStyle w:val="000000100000" w:firstRow="0" w:lastRow="0" w:firstColumn="0" w:lastColumn="0" w:oddVBand="0" w:evenVBand="0" w:oddHBand="1" w:evenHBand="0" w:firstRowFirstColumn="0" w:firstRowLastColumn="0" w:lastRowFirstColumn="0" w:lastRowLastColumn="0"/>
-          <w:trHeight w:val="561"/>
-        </w:trPr>
-        <w:tc>
-          <w:tcPr>
-            <w:cnfStyle w:val="001000000000" w:firstRow="0" w:lastRow="0" w:firstColumn="1" w:lastColumn="0" w:oddVBand="0" w:evenVBand="0" w:oddHBand="0" w:evenHBand="0" w:firstRowFirstColumn="0" w:firstRowLastColumn="0" w:lastRowFirstColumn="0" w:lastRowLastColumn="0"/>
-            <w:tcW w:w="1397" w:type="dxa"/>
-          </w:tcPr>
-          <w:p>
-            <w:r>
-              <w:t>Improve on-Time Delivery Performance</w:t>
-            </w:r>
-          </w:p>
-        </w:tc>
-        <w:tc>
-          <w:tcPr>
-            <w:tcW w:w="2130" w:type="dxa"/>
-          </w:tcPr>
-          <w:p>
-            <w:pPr>
-              <w:cnfStyle w:val="000000100000" w:firstRow="0" w:lastRow="0" w:firstColumn="0" w:lastColumn="0" w:oddVBand="0" w:evenVBand="0" w:oddHBand="1" w:evenHBand="0" w:firstRowFirstColumn="0" w:firstRowLastColumn="0" w:lastRowFirstColumn="0" w:lastRowLastColumn="0"/>
-            </w:pPr>
-            <w:r>
-              <w:t>What percentage of projects is delivered on-time?</w:t>
-            </w:r>
-          </w:p>
-        </w:tc>
-        <w:tc>
-          <w:tcPr>
-            <w:tcW w:w="1965" w:type="dxa"/>
-          </w:tcPr>
-          <w:p>
-            <w:pPr>
-              <w:cnfStyle w:val="000000100000" w:firstRow="0" w:lastRow="0" w:firstColumn="0" w:lastColumn="0" w:oddVBand="0" w:evenVBand="0" w:oddHBand="1" w:evenHBand="0" w:firstRowFirstColumn="0" w:firstRowLastColumn="0" w:lastRowFirstColumn="0" w:lastRowLastColumn="0"/>
-            </w:pPr>
-            <w:r>
-              <w:t>To determine the variance between the estimated and actual schedules.</w:t>
-            </w:r>
-          </w:p>
-        </w:tc>
-        <w:tc>
-          <w:tcPr>
-            <w:tcW w:w="1586" w:type="dxa"/>
-          </w:tcPr>
-          <w:p>
-            <w:pPr>
-              <w:cnfStyle w:val="000000100000" w:firstRow="0" w:lastRow="0" w:firstColumn="0" w:lastColumn="0" w:oddVBand="0" w:evenVBand="0" w:oddHBand="1" w:evenHBand="0" w:firstRowFirstColumn="0" w:firstRowLastColumn="0" w:lastRowFirstColumn="0" w:lastRowLastColumn="0"/>
-            </w:pPr>
-            <w:r>
-              <w:t>-Project Planning</w:t>
-            </w:r>
-          </w:p>
-          <w:p>
-            <w:pPr>
-              <w:cnfStyle w:val="000000100000" w:firstRow="0" w:lastRow="0" w:firstColumn="0" w:lastColumn="0" w:oddVBand="0" w:evenVBand="0" w:oddHBand="1" w:evenHBand="0" w:firstRowFirstColumn="0" w:firstRowLastColumn="0" w:lastRowFirstColumn="0" w:lastRowLastColumn="0"/>
-            </w:pPr>
-            <w:r>
-              <w:t>-Project Monitoring and Control</w:t>
-            </w:r>
-          </w:p>
-        </w:tc>
-        <w:tc>
-          <w:tcPr>
-            <w:tcW w:w="1034" w:type="dxa"/>
-          </w:tcPr>
-          <w:p>
-            <w:pPr>
-              <w:cnfStyle w:val="000000100000" w:firstRow="0" w:lastRow="0" w:firstColumn="0" w:lastColumn="0" w:oddVBand="0" w:evenVBand="0" w:oddHBand="1" w:evenHBand="0" w:firstRowFirstColumn="0" w:firstRowLastColumn="0" w:lastRowFirstColumn="0" w:lastRowLastColumn="0"/>
-            </w:pPr>
-            <w:r>
-              <w:t>Delivery</w:t>
-            </w:r>
-          </w:p>
-        </w:tc>
-        <w:tc>
-          <w:tcPr>
-            <w:tcW w:w="2215" w:type="dxa"/>
-          </w:tcPr>
-          <w:p>
-            <w:pPr>
-              <w:cnfStyle w:val="000000100000" w:firstRow="0" w:lastRow="0" w:firstColumn="0" w:lastColumn="0" w:oddVBand="0" w:evenVBand="0" w:oddHBand="1" w:evenHBand="0" w:firstRowFirstColumn="0" w:firstRowLastColumn="0" w:lastRowFirstColumn="0" w:lastRowLastColumn="0"/>
-            </w:pPr>
-            <w:r>
-              <w:t>Planned milestone dates</w:t>
-            </w:r>
-          </w:p>
-          <w:p>
-            <w:pPr>
-              <w:cnfStyle w:val="000000100000" w:firstRow="0" w:lastRow="0" w:firstColumn="0" w:lastColumn="0" w:oddVBand="0" w:evenVBand="0" w:oddHBand="1" w:evenHBand="0" w:firstRowFirstColumn="0" w:firstRowLastColumn="0" w:lastRowFirstColumn="0" w:lastRowLastColumn="0"/>
-            </w:pPr>
-          </w:p>
-          <w:p>
-            <w:pPr>
-              <w:cnfStyle w:val="000000100000" w:firstRow="0" w:lastRow="0" w:firstColumn="0" w:lastColumn="0" w:oddVBand="0" w:evenVBand="0" w:oddHBand="1" w:evenHBand="0" w:firstRowFirstColumn="0" w:firstRowLastColumn="0" w:lastRowFirstColumn="0" w:lastRowLastColumn="0"/>
-            </w:pPr>
             <w:r>
               <w:t>Actual Milestone Dates</w:t>
             </w:r>
@@ -721,14 +431,14 @@
         </w:tc>
         <w:tc>
           <w:tcPr>
-            <w:tcW w:w="2814" w:type="dxa"/>
+            <w:tcW w:w="2715" w:type="dxa"/>
           </w:tcPr>
           <w:p>
             <w:pPr>
               <w:pStyle w:val="IntenseQuote"/>
               <w:spacing w:before="0" w:after="0"/>
               <w:ind w:left="-14"/>
-              <w:cnfStyle w:val="000000100000" w:firstRow="0" w:lastRow="0" w:firstColumn="0" w:lastColumn="0" w:oddVBand="0" w:evenVBand="0" w:oddHBand="1" w:evenHBand="0" w:firstRowFirstColumn="0" w:firstRowLastColumn="0" w:lastRowFirstColumn="0" w:lastRowLastColumn="0"/>
+              <w:cnfStyle w:val="000000000000" w:firstRow="0" w:lastRow="0" w:firstColumn="0" w:lastColumn="0" w:oddVBand="0" w:evenVBand="0" w:oddHBand="0" w:evenHBand="0" w:firstRowFirstColumn="0" w:firstRowLastColumn="0" w:lastRowFirstColumn="0" w:lastRowLastColumn="0"/>
             </w:pPr>
             <w:r>
               <w:t>Schedule Variance</w:t>
@@ -736,7 +446,7 @@
           </w:p>
           <w:p>
             <w:pPr>
-              <w:cnfStyle w:val="000000100000" w:firstRow="0" w:lastRow="0" w:firstColumn="0" w:lastColumn="0" w:oddVBand="0" w:evenVBand="0" w:oddHBand="1" w:evenHBand="0" w:firstRowFirstColumn="0" w:firstRowLastColumn="0" w:lastRowFirstColumn="0" w:lastRowLastColumn="0"/>
+              <w:cnfStyle w:val="000000000000" w:firstRow="0" w:lastRow="0" w:firstColumn="0" w:lastColumn="0" w:oddVBand="0" w:evenVBand="0" w:oddHBand="0" w:evenHBand="0" w:firstRowFirstColumn="0" w:firstRowLastColumn="0" w:lastRowFirstColumn="0" w:lastRowLastColumn="0"/>
             </w:pPr>
             <w:r>
               <w:t>Schedule Variance measures the difference between scheduled and achieved durations for a project.</w:t>
@@ -745,11 +455,11 @@
         </w:tc>
         <w:tc>
           <w:tcPr>
-            <w:tcW w:w="1209" w:type="dxa"/>
-          </w:tcPr>
-          <w:p>
-            <w:pPr>
-              <w:cnfStyle w:val="000000100000" w:firstRow="0" w:lastRow="0" w:firstColumn="0" w:lastColumn="0" w:oddVBand="0" w:evenVBand="0" w:oddHBand="1" w:evenHBand="0" w:firstRowFirstColumn="0" w:firstRowLastColumn="0" w:lastRowFirstColumn="0" w:lastRowLastColumn="0"/>
+            <w:tcW w:w="1188" w:type="dxa"/>
+          </w:tcPr>
+          <w:p>
+            <w:pPr>
+              <w:cnfStyle w:val="000000000000" w:firstRow="0" w:lastRow="0" w:firstColumn="0" w:lastColumn="0" w:oddVBand="0" w:evenVBand="0" w:oddHBand="0" w:evenHBand="0" w:firstRowFirstColumn="0" w:firstRowLastColumn="0" w:lastRowFirstColumn="0" w:lastRowLastColumn="0"/>
             </w:pPr>
             <w:r>
               <w:rPr>
@@ -772,339 +482,11 @@
           </w:p>
         </w:tc>
       </w:tr>
-      <w:tr>
-        <w:trPr>
-          <w:trHeight w:val="561"/>
-        </w:trPr>
-        <w:tc>
-          <w:tcPr>
-            <w:cnfStyle w:val="001000000000" w:firstRow="0" w:lastRow="0" w:firstColumn="1" w:lastColumn="0" w:oddVBand="0" w:evenVBand="0" w:oddHBand="0" w:evenHBand="0" w:firstRowFirstColumn="0" w:firstRowLastColumn="0" w:lastRowFirstColumn="0" w:lastRowLastColumn="0"/>
-            <w:tcW w:w="1397" w:type="dxa"/>
-          </w:tcPr>
-          <w:p>
-            <w:del w:id="31" w:author="Jalaj Mathur" w:date="2022-04-18T17:12:00Z">
-              <w:r>
-                <w:delText>Optimization of Project Costs</w:delText>
-              </w:r>
-            </w:del>
-          </w:p>
-        </w:tc>
-        <w:tc>
-          <w:tcPr>
-            <w:tcW w:w="2130" w:type="dxa"/>
-          </w:tcPr>
-          <w:p>
-            <w:pPr>
-              <w:cnfStyle w:val="000000000000" w:firstRow="0" w:lastRow="0" w:firstColumn="0" w:lastColumn="0" w:oddVBand="0" w:evenVBand="0" w:oddHBand="0" w:evenHBand="0" w:firstRowFirstColumn="0" w:firstRowLastColumn="0" w:lastRowFirstColumn="0" w:lastRowLastColumn="0"/>
-            </w:pPr>
-            <w:del w:id="32" w:author="Jalaj Mathur" w:date="2022-04-18T17:12:00Z">
-              <w:r>
-                <w:delText>What is the effort estimation effectiveness with respect to actuals?</w:delText>
-              </w:r>
-            </w:del>
-          </w:p>
-        </w:tc>
-        <w:tc>
-          <w:tcPr>
-            <w:tcW w:w="1965" w:type="dxa"/>
-          </w:tcPr>
-          <w:p>
-            <w:pPr>
-              <w:cnfStyle w:val="000000000000" w:firstRow="0" w:lastRow="0" w:firstColumn="0" w:lastColumn="0" w:oddVBand="0" w:evenVBand="0" w:oddHBand="0" w:evenHBand="0" w:firstRowFirstColumn="0" w:firstRowLastColumn="0" w:lastRowFirstColumn="0" w:lastRowLastColumn="0"/>
-            </w:pPr>
-            <w:del w:id="33" w:author="Jalaj Mathur" w:date="2022-04-18T17:12:00Z">
-              <w:r>
-                <w:delText>To reduce Effort Variance from the project’s planned efforts in order to optimize the cost of project execution</w:delText>
-              </w:r>
-            </w:del>
-          </w:p>
-        </w:tc>
-        <w:tc>
-          <w:tcPr>
-            <w:tcW w:w="1586" w:type="dxa"/>
-          </w:tcPr>
-          <w:p>
-            <w:pPr>
-              <w:cnfStyle w:val="000000000000" w:firstRow="0" w:lastRow="0" w:firstColumn="0" w:lastColumn="0" w:oddVBand="0" w:evenVBand="0" w:oddHBand="0" w:evenHBand="0" w:firstRowFirstColumn="0" w:firstRowLastColumn="0" w:lastRowFirstColumn="0" w:lastRowLastColumn="0"/>
-              <w:rPr>
-                <w:del w:id="34" w:author="Jalaj Mathur" w:date="2022-04-18T17:12:00Z"/>
-              </w:rPr>
-            </w:pPr>
-            <w:del w:id="35" w:author="Jalaj Mathur" w:date="2022-04-18T17:12:00Z">
-              <w:r>
-                <w:delText>Project Planning</w:delText>
-              </w:r>
-            </w:del>
-          </w:p>
-          <w:p>
-            <w:pPr>
-              <w:cnfStyle w:val="000000000000" w:firstRow="0" w:lastRow="0" w:firstColumn="0" w:lastColumn="0" w:oddVBand="0" w:evenVBand="0" w:oddHBand="0" w:evenHBand="0" w:firstRowFirstColumn="0" w:firstRowLastColumn="0" w:lastRowFirstColumn="0" w:lastRowLastColumn="0"/>
-            </w:pPr>
-            <w:del w:id="36" w:author="Jalaj Mathur" w:date="2022-04-18T17:12:00Z">
-              <w:r>
-                <w:delText>Project Monitoring and Control</w:delText>
-              </w:r>
-            </w:del>
-          </w:p>
-        </w:tc>
-        <w:tc>
-          <w:tcPr>
-            <w:tcW w:w="1034" w:type="dxa"/>
-          </w:tcPr>
-          <w:p>
-            <w:pPr>
-              <w:cnfStyle w:val="000000000000" w:firstRow="0" w:lastRow="0" w:firstColumn="0" w:lastColumn="0" w:oddVBand="0" w:evenVBand="0" w:oddHBand="0" w:evenHBand="0" w:firstRowFirstColumn="0" w:firstRowLastColumn="0" w:lastRowFirstColumn="0" w:lastRowLastColumn="0"/>
-            </w:pPr>
-            <w:del w:id="37" w:author="Jalaj Mathur" w:date="2022-04-18T17:12:00Z">
-              <w:r>
-                <w:delText>Cost</w:delText>
-              </w:r>
-            </w:del>
-          </w:p>
-        </w:tc>
-        <w:tc>
-          <w:tcPr>
-            <w:tcW w:w="2215" w:type="dxa"/>
-          </w:tcPr>
-          <w:p>
-            <w:pPr>
-              <w:cnfStyle w:val="000000000000" w:firstRow="0" w:lastRow="0" w:firstColumn="0" w:lastColumn="0" w:oddVBand="0" w:evenVBand="0" w:oddHBand="0" w:evenHBand="0" w:firstRowFirstColumn="0" w:firstRowLastColumn="0" w:lastRowFirstColumn="0" w:lastRowLastColumn="0"/>
-            </w:pPr>
-            <w:del w:id="38" w:author="Jalaj Mathur" w:date="2022-04-18T17:12:00Z">
-              <w:r>
-                <w:delText xml:space="preserve">Efforts logged in </w:delText>
-              </w:r>
-              <w:r>
-                <w:delText>Timesheets</w:delText>
-              </w:r>
-            </w:del>
-          </w:p>
-        </w:tc>
-        <w:tc>
-          <w:tcPr>
-            <w:tcW w:w="2814" w:type="dxa"/>
-          </w:tcPr>
-          <w:p>
-            <w:pPr>
-              <w:pStyle w:val="IntenseQuote"/>
-              <w:spacing w:before="0" w:after="0"/>
-              <w:ind w:left="0"/>
-              <w:cnfStyle w:val="000000000000" w:firstRow="0" w:lastRow="0" w:firstColumn="0" w:lastColumn="0" w:oddVBand="0" w:evenVBand="0" w:oddHBand="0" w:evenHBand="0" w:firstRowFirstColumn="0" w:firstRowLastColumn="0" w:lastRowFirstColumn="0" w:lastRowLastColumn="0"/>
-              <w:rPr>
-                <w:del w:id="39" w:author="Jalaj Mathur" w:date="2022-04-18T17:12:00Z"/>
-              </w:rPr>
-            </w:pPr>
-            <w:del w:id="40" w:author="Jalaj Mathur" w:date="2022-04-18T17:12:00Z">
-              <w:r>
-                <w:delText xml:space="preserve">Effort Variance </w:delText>
-              </w:r>
-            </w:del>
-          </w:p>
-          <w:p>
-            <w:pPr>
-              <w:cnfStyle w:val="000000000000" w:firstRow="0" w:lastRow="0" w:firstColumn="0" w:lastColumn="0" w:oddVBand="0" w:evenVBand="0" w:oddHBand="0" w:evenHBand="0" w:firstRowFirstColumn="0" w:firstRowLastColumn="0" w:lastRowFirstColumn="0" w:lastRowLastColumn="0"/>
-            </w:pPr>
-            <w:del w:id="41" w:author="Jalaj Mathur" w:date="2022-04-18T17:12:00Z">
-              <w:r>
-                <w:delText>Effort variance measures the difference between Planned and actual efforts expended for a project from the project’s start.</w:delText>
-              </w:r>
-            </w:del>
-          </w:p>
-        </w:tc>
-        <w:tc>
-          <w:tcPr>
-            <w:tcW w:w="1209" w:type="dxa"/>
-          </w:tcPr>
-          <w:p>
-            <w:pPr>
-              <w:cnfStyle w:val="000000000000" w:firstRow="0" w:lastRow="0" w:firstColumn="0" w:lastColumn="0" w:oddVBand="0" w:evenVBand="0" w:oddHBand="0" w:evenHBand="0" w:firstRowFirstColumn="0" w:firstRowLastColumn="0" w:lastRowFirstColumn="0" w:lastRowLastColumn="0"/>
-              <w:rPr>
-                <w:rFonts w:cstheme="minorHAnsi"/>
-              </w:rPr>
-            </w:pPr>
-            <w:del w:id="42" w:author="Jalaj Mathur" w:date="2022-04-18T17:12:00Z">
-              <w:r>
-                <w:rPr>
-                  <w:rFonts w:cstheme="minorHAnsi"/>
-                </w:rPr>
-                <w:delText>±</w:delText>
-              </w:r>
-              <w:r>
-                <w:rPr>
-                  <w:rFonts w:cstheme="minorHAnsi"/>
-                </w:rPr>
-                <w:delText>20</w:delText>
-              </w:r>
-              <w:r>
-                <w:rPr>
-                  <w:rFonts w:cstheme="minorHAnsi"/>
-                </w:rPr>
-                <w:delText>%</w:delText>
-              </w:r>
-            </w:del>
-          </w:p>
-        </w:tc>
-      </w:tr>
-      <w:tr>
-        <w:trPr>
-          <w:cnfStyle w:val="000000100000" w:firstRow="0" w:lastRow="0" w:firstColumn="0" w:lastColumn="0" w:oddVBand="0" w:evenVBand="0" w:oddHBand="1" w:evenHBand="0" w:firstRowFirstColumn="0" w:firstRowLastColumn="0" w:lastRowFirstColumn="0" w:lastRowLastColumn="0"/>
-          <w:trHeight w:val="561"/>
-        </w:trPr>
-        <w:tc>
-          <w:tcPr>
-            <w:cnfStyle w:val="001000000000" w:firstRow="0" w:lastRow="0" w:firstColumn="1" w:lastColumn="0" w:oddVBand="0" w:evenVBand="0" w:oddHBand="0" w:evenHBand="0" w:firstRowFirstColumn="0" w:firstRowLastColumn="0" w:lastRowFirstColumn="0" w:lastRowLastColumn="0"/>
-            <w:tcW w:w="1397" w:type="dxa"/>
-          </w:tcPr>
-          <w:p>
-            <w:del w:id="43" w:author="Jalaj Mathur" w:date="2022-04-18T17:12:00Z">
-              <w:r>
-                <w:delText>Provide nurturing environment to our employees to flourish and grow</w:delText>
-              </w:r>
-            </w:del>
-          </w:p>
-        </w:tc>
-        <w:tc>
-          <w:tcPr>
-            <w:tcW w:w="2130" w:type="dxa"/>
-          </w:tcPr>
-          <w:p>
-            <w:pPr>
-              <w:cnfStyle w:val="000000100000" w:firstRow="0" w:lastRow="0" w:firstColumn="0" w:lastColumn="0" w:oddVBand="0" w:evenVBand="0" w:oddHBand="1" w:evenHBand="0" w:firstRowFirstColumn="0" w:firstRowLastColumn="0" w:lastRowFirstColumn="0" w:lastRowLastColumn="0"/>
-            </w:pPr>
-            <w:del w:id="44" w:author="Jalaj Mathur" w:date="2022-04-18T17:12:00Z">
-              <w:r>
-                <w:delText xml:space="preserve">What is the effectiveness of </w:delText>
-              </w:r>
-              <w:r>
-                <w:delText>Trainings?</w:delText>
-              </w:r>
-            </w:del>
-          </w:p>
-        </w:tc>
-        <w:tc>
-          <w:tcPr>
-            <w:tcW w:w="1965" w:type="dxa"/>
-          </w:tcPr>
-          <w:p>
-            <w:pPr>
-              <w:cnfStyle w:val="000000100000" w:firstRow="0" w:lastRow="0" w:firstColumn="0" w:lastColumn="0" w:oddVBand="0" w:evenVBand="0" w:oddHBand="1" w:evenHBand="0" w:firstRowFirstColumn="0" w:firstRowLastColumn="0" w:lastRowFirstColumn="0" w:lastRowLastColumn="0"/>
-            </w:pPr>
-            <w:del w:id="45" w:author="Jalaj Mathur" w:date="2022-04-18T17:12:00Z">
-              <w:r>
-                <w:delText>T</w:delText>
-              </w:r>
-              <w:r>
-                <w:delText>o meet the tactical training needs that are common across projects and support groups in the organization</w:delText>
-              </w:r>
-            </w:del>
-          </w:p>
-        </w:tc>
-        <w:tc>
-          <w:tcPr>
-            <w:tcW w:w="1586" w:type="dxa"/>
-          </w:tcPr>
-          <w:p>
-            <w:pPr>
-              <w:cnfStyle w:val="000000100000" w:firstRow="0" w:lastRow="0" w:firstColumn="0" w:lastColumn="0" w:oddVBand="0" w:evenVBand="0" w:oddHBand="1" w:evenHBand="0" w:firstRowFirstColumn="0" w:firstRowLastColumn="0" w:lastRowFirstColumn="0" w:lastRowLastColumn="0"/>
-            </w:pPr>
-            <w:del w:id="46" w:author="Jalaj Mathur" w:date="2022-04-18T17:12:00Z">
-              <w:r>
-                <w:delText>Training</w:delText>
-              </w:r>
-            </w:del>
-          </w:p>
-        </w:tc>
-        <w:tc>
-          <w:tcPr>
-            <w:tcW w:w="1034" w:type="dxa"/>
-          </w:tcPr>
-          <w:p>
-            <w:pPr>
-              <w:cnfStyle w:val="000000100000" w:firstRow="0" w:lastRow="0" w:firstColumn="0" w:lastColumn="0" w:oddVBand="0" w:evenVBand="0" w:oddHBand="1" w:evenHBand="0" w:firstRowFirstColumn="0" w:firstRowLastColumn="0" w:lastRowFirstColumn="0" w:lastRowLastColumn="0"/>
-            </w:pPr>
-            <w:del w:id="47" w:author="Jalaj Mathur" w:date="2022-04-18T17:12:00Z">
-              <w:r>
-                <w:delText>People Development</w:delText>
-              </w:r>
-            </w:del>
-          </w:p>
-        </w:tc>
-        <w:tc>
-          <w:tcPr>
-            <w:tcW w:w="2215" w:type="dxa"/>
-          </w:tcPr>
-          <w:p>
-            <w:pPr>
-              <w:cnfStyle w:val="000000100000" w:firstRow="0" w:lastRow="0" w:firstColumn="0" w:lastColumn="0" w:oddVBand="0" w:evenVBand="0" w:oddHBand="1" w:evenHBand="0" w:firstRowFirstColumn="0" w:firstRowLastColumn="0" w:lastRowFirstColumn="0" w:lastRowLastColumn="0"/>
-            </w:pPr>
-            <w:del w:id="48" w:author="Jalaj Mathur" w:date="2022-04-18T17:12:00Z">
-              <w:r>
-                <w:delText>Training ratings data</w:delText>
-              </w:r>
-            </w:del>
-          </w:p>
-        </w:tc>
-        <w:tc>
-          <w:tcPr>
-            <w:tcW w:w="2814" w:type="dxa"/>
-          </w:tcPr>
-          <w:p>
-            <w:pPr>
-              <w:pStyle w:val="IntenseQuote"/>
-              <w:spacing w:before="0" w:after="0"/>
-              <w:ind w:left="29"/>
-              <w:cnfStyle w:val="000000100000" w:firstRow="0" w:lastRow="0" w:firstColumn="0" w:lastColumn="0" w:oddVBand="0" w:evenVBand="0" w:oddHBand="1" w:evenHBand="0" w:firstRowFirstColumn="0" w:firstRowLastColumn="0" w:lastRowFirstColumn="0" w:lastRowLastColumn="0"/>
-              <w:rPr>
-                <w:del w:id="49" w:author="Jalaj Mathur" w:date="2022-04-18T17:12:00Z"/>
-              </w:rPr>
-            </w:pPr>
-            <w:del w:id="50" w:author="Jalaj Mathur" w:date="2022-04-18T17:12:00Z">
-              <w:r>
-                <w:delText>Training Effectiveness</w:delText>
-              </w:r>
-            </w:del>
-          </w:p>
-          <w:p>
-            <w:pPr>
-              <w:cnfStyle w:val="000000100000" w:firstRow="0" w:lastRow="0" w:firstColumn="0" w:lastColumn="0" w:oddVBand="0" w:evenVBand="0" w:oddHBand="1" w:evenHBand="0" w:firstRowFirstColumn="0" w:firstRowLastColumn="0" w:lastRowFirstColumn="0" w:lastRowLastColumn="0"/>
-            </w:pPr>
-            <w:del w:id="51" w:author="Jalaj Mathur" w:date="2022-04-18T17:12:00Z">
-              <w:r>
-                <w:delText>Average of training Feedback ratings in a Month out of a possible rating of 10</w:delText>
-              </w:r>
-            </w:del>
-          </w:p>
-        </w:tc>
-        <w:tc>
-          <w:tcPr>
-            <w:tcW w:w="1209" w:type="dxa"/>
-          </w:tcPr>
-          <w:p>
-            <w:pPr>
-              <w:cnfStyle w:val="000000100000" w:firstRow="0" w:lastRow="0" w:firstColumn="0" w:lastColumn="0" w:oddVBand="0" w:evenVBand="0" w:oddHBand="1" w:evenHBand="0" w:firstRowFirstColumn="0" w:firstRowLastColumn="0" w:lastRowFirstColumn="0" w:lastRowLastColumn="0"/>
-              <w:rPr>
-                <w:rFonts w:cstheme="minorHAnsi"/>
-              </w:rPr>
-            </w:pPr>
-            <w:del w:id="52" w:author="Jalaj Mathur" w:date="2022-04-18T17:12:00Z">
-              <w:r>
-                <w:delText>8</w:delText>
-              </w:r>
-              <w:r>
-                <w:rPr>
-                  <w:rFonts w:cstheme="minorHAnsi"/>
-                </w:rPr>
-                <w:delText>±</w:delText>
-              </w:r>
-              <w:r>
-                <w:delText>1</w:delText>
-              </w:r>
-            </w:del>
-          </w:p>
-        </w:tc>
-      </w:tr>
     </w:tbl>
-    <w:p/>
+    <w:p>
+      <w:bookmarkStart w:id="0" w:name="_GoBack"/>
+      <w:bookmarkEnd w:id="0"/>
+    </w:p>
     <w:p/>
     <w:p>
       <w:pPr>
@@ -1201,47 +583,24 @@
     <w:pPr>
       <w:pStyle w:val="Header"/>
     </w:pPr>
-    <w:r>
-      <w:fldChar w:fldCharType="begin"/>
-    </w:r>
-    <w:r>
-      <w:instrText xml:space="preserve"> TITLE  \* Upper  \* MERGEFORMAT </w:instrText>
-    </w:r>
-    <w:r>
-      <w:fldChar w:fldCharType="separate"/>
-    </w:r>
-    <w:r>
-      <w:t>BUSINESS OBJECTIVES TO PROCESS OBJECTIVES MAPPING</w:t>
-    </w:r>
-    <w:r>
-      <w:fldChar w:fldCharType="end"/>
-    </w:r>
+    <w:fldSimple w:instr=" TITLE  \* Upper  \* MERGEFORMAT ">
+      <w:r>
+        <w:t>BUSINESS OBJECTIVES TO PROCESS OBJECTIVES MAPPING</w:t>
+      </w:r>
+    </w:fldSimple>
   </w:p>
   <w:p>
     <w:pPr>
       <w:pStyle w:val="Header"/>
     </w:pPr>
-    <w:r>
-      <w:fldChar w:fldCharType="begin"/>
-    </w:r>
-    <w:r>
-      <w:instrText xml:space="preserve"> FILENAME  \* Upper  \* MERGEFORMAT </w:instrText>
-    </w:r>
-    <w:r>
-      <w:fldChar w:fldCharType="separate"/>
-    </w:r>
-    <w:r>
-      <w:rPr>
-        <w:noProof/>
-      </w:rPr>
-      <w:t>MSTL_BOTOPO.DOCX</w:t>
-    </w:r>
-    <w:r>
-      <w:rPr>
-        <w:noProof/>
-      </w:rPr>
-      <w:fldChar w:fldCharType="end"/>
-    </w:r>
+    <w:fldSimple w:instr=" FILENAME  \* Upper  \* MERGEFORMAT ">
+      <w:r>
+        <w:rPr>
+          <w:noProof/>
+        </w:rPr>
+        <w:t>MSTL_BOTOPO.DOCX</w:t>
+      </w:r>
+    </w:fldSimple>
   </w:p>
 </w:hdr>
 </file>
@@ -2644,6 +2003,21 @@
 </file>
 
 <file path=customXml/item1.xml><?xml version="1.0" encoding="utf-8"?>
+<p:properties xmlns:p="http://schemas.microsoft.com/office/2006/metadata/properties" xmlns:xsi="http://www.w3.org/2001/XMLSchema-instance">
+  <documentManagement/>
+</p:properties>
+</file>
+
+<file path=customXml/item2.xml><?xml version="1.0" encoding="utf-8"?>
+<?mso-contentType ?>
+<FormTemplates xmlns="http://schemas.microsoft.com/sharepoint/v3/contenttype/forms">
+  <Display>DocumentLibraryForm</Display>
+  <Edit>DocumentLibraryForm</Edit>
+  <New>DocumentLibraryForm</New>
+</FormTemplates>
+</file>
+
+<file path=customXml/item3.xml><?xml version="1.0" encoding="utf-8"?>
 <ct:contentTypeSchema xmlns:ct="http://schemas.microsoft.com/office/2006/metadata/contentType" xmlns:ma="http://schemas.microsoft.com/office/2006/metadata/properties/metaAttributes" ct:_="" ma:_="" ma:contentTypeName="Document" ma:contentTypeID="0x01010005A068604E74C047BC66B3ED07869872" ma:contentTypeVersion="0" ma:contentTypeDescription="Create a new document." ma:contentTypeScope="" ma:versionID="7d65b694ac3f1c289d6201da35c196e2">
   <xsd:schema xmlns:xsd="http://www.w3.org/2001/XMLSchema" xmlns:p="http://schemas.microsoft.com/office/2006/metadata/properties" targetNamespace="http://schemas.microsoft.com/office/2006/metadata/properties" ma:root="true" ma:fieldsID="4aeb20c0e3442673af7ee10786458764">
     <xsd:element name="properties">
@@ -2692,26 +2066,27 @@
 </ct:contentTypeSchema>
 </file>
 
-<file path=customXml/item2.xml><?xml version="1.0" encoding="utf-8"?>
-<?mso-contentType ?>
-<FormTemplates xmlns="http://schemas.microsoft.com/sharepoint/v3/contenttype/forms">
-  <Display>DocumentLibraryForm</Display>
-  <Edit>DocumentLibraryForm</Edit>
-  <New>DocumentLibraryForm</New>
-</FormTemplates>
-</file>
-
-<file path=customXml/item3.xml><?xml version="1.0" encoding="utf-8"?>
-<p:properties xmlns:p="http://schemas.microsoft.com/office/2006/metadata/properties" xmlns:xsi="http://www.w3.org/2001/XMLSchema-instance">
-  <documentManagement/>
-</p:properties>
-</file>
-
 <file path=customXml/item4.xml><?xml version="1.0" encoding="utf-8"?>
 <b:Sources xmlns:b="http://schemas.openxmlformats.org/officeDocument/2006/bibliography" xmlns="http://schemas.openxmlformats.org/officeDocument/2006/bibliography" SelectedStyle="\APA.XSL" StyleName="APA"/>
 </file>
 
 <file path=customXml/itemProps1.xml><?xml version="1.0" encoding="utf-8"?>
+<ds:datastoreItem xmlns:ds="http://schemas.openxmlformats.org/officeDocument/2006/customXml" ds:itemID="{E8C8EC96-B22C-4176-9C6C-ADABFA142398}">
+  <ds:schemaRefs>
+    <ds:schemaRef ds:uri="http://schemas.microsoft.com/office/2006/metadata/properties"/>
+  </ds:schemaRefs>
+</ds:datastoreItem>
+</file>
+
+<file path=customXml/itemProps2.xml><?xml version="1.0" encoding="utf-8"?>
+<ds:datastoreItem xmlns:ds="http://schemas.openxmlformats.org/officeDocument/2006/customXml" ds:itemID="{6D9B862F-E80A-4912-B1CA-EDFCB47AA46D}">
+  <ds:schemaRefs>
+    <ds:schemaRef ds:uri="http://schemas.microsoft.com/sharepoint/v3/contenttype/forms"/>
+  </ds:schemaRefs>
+</ds:datastoreItem>
+</file>
+
+<file path=customXml/itemProps3.xml><?xml version="1.0" encoding="utf-8"?>
 <ds:datastoreItem xmlns:ds="http://schemas.openxmlformats.org/officeDocument/2006/customXml" ds:itemID="{EC1BA7AB-44E2-4542-B00C-4E892743B8CF}">
   <ds:schemaRefs>
     <ds:schemaRef ds:uri="http://schemas.microsoft.com/office/2006/metadata/contentType"/>
@@ -2726,24 +2101,8 @@
 </ds:datastoreItem>
 </file>
 
-<file path=customXml/itemProps2.xml><?xml version="1.0" encoding="utf-8"?>
-<ds:datastoreItem xmlns:ds="http://schemas.openxmlformats.org/officeDocument/2006/customXml" ds:itemID="{6D9B862F-E80A-4912-B1CA-EDFCB47AA46D}">
-  <ds:schemaRefs>
-    <ds:schemaRef ds:uri="http://schemas.microsoft.com/sharepoint/v3/contenttype/forms"/>
-  </ds:schemaRefs>
-</ds:datastoreItem>
-</file>
-
-<file path=customXml/itemProps3.xml><?xml version="1.0" encoding="utf-8"?>
-<ds:datastoreItem xmlns:ds="http://schemas.openxmlformats.org/officeDocument/2006/customXml" ds:itemID="{E8C8EC96-B22C-4176-9C6C-ADABFA142398}">
-  <ds:schemaRefs>
-    <ds:schemaRef ds:uri="http://schemas.microsoft.com/office/2006/metadata/properties"/>
-  </ds:schemaRefs>
-</ds:datastoreItem>
-</file>
-
 <file path=customXml/itemProps4.xml><?xml version="1.0" encoding="utf-8"?>
-<ds:datastoreItem xmlns:ds="http://schemas.openxmlformats.org/officeDocument/2006/customXml" ds:itemID="{592CFA9D-0A2A-4CCB-8539-33E04838CE30}">
+<ds:datastoreItem xmlns:ds="http://schemas.openxmlformats.org/officeDocument/2006/customXml" ds:itemID="{A77B2913-4FFC-49C5-9B4C-DFF045E178BA}">
   <ds:schemaRefs>
     <ds:schemaRef ds:uri="http://schemas.openxmlformats.org/officeDocument/2006/bibliography"/>
   </ds:schemaRefs>

</xml_diff>